<commit_message>
User's Manual - second section
</commit_message>
<xml_diff>
--- a/design/Brewers Buddy User's Manual.docx
+++ b/design/Brewers Buddy User's Manual.docx
@@ -10,6 +10,7 @@
           <w:docPartUnique/>
         </w:docPartObj>
       </w:sdtPr>
+      <w:sdtEndPr/>
       <w:sdtContent>
         <w:p>
           <w:r>
@@ -353,6 +354,7 @@
                                           <w:dataBinding w:prefixMappings="xmlns:ns0='http://schemas.openxmlformats.org/package/2006/metadata/core-properties' xmlns:ns1='http://purl.org/dc/elements/1.1/'" w:xpath="/ns0:coreProperties[1]/ns1:title[1]" w:storeItemID="{6C3C8BC8-F283-45AE-878A-BAB7291924A1}"/>
                                           <w:text/>
                                         </w:sdtPr>
+                                        <w:sdtEndPr/>
                                         <w:sdtContent>
                                           <w:r>
                                             <w:rPr>
@@ -430,6 +432,7 @@
                                           <w:dataBinding w:prefixMappings="xmlns:ns0='http://schemas.openxmlformats.org/package/2006/metadata/core-properties' xmlns:ns1='http://purl.org/dc/elements/1.1/'" w:xpath="/ns0:coreProperties[1]/ns1:subject[1]" w:storeItemID="{6C3C8BC8-F283-45AE-878A-BAB7291924A1}"/>
                                           <w:text/>
                                         </w:sdtPr>
+                                        <w:sdtEndPr/>
                                         <w:sdtContent>
                                           <w:r>
                                             <w:rPr>
@@ -558,6 +561,7 @@
                                     <w:dataBinding w:prefixMappings="xmlns:ns0='http://schemas.openxmlformats.org/package/2006/metadata/core-properties' xmlns:ns1='http://purl.org/dc/elements/1.1/'" w:xpath="/ns0:coreProperties[1]/ns1:title[1]" w:storeItemID="{6C3C8BC8-F283-45AE-878A-BAB7291924A1}"/>
                                     <w:text/>
                                   </w:sdtPr>
+                                  <w:sdtEndPr/>
                                   <w:sdtContent>
                                     <w:r>
                                       <w:rPr>
@@ -635,6 +639,7 @@
                                     <w:dataBinding w:prefixMappings="xmlns:ns0='http://schemas.openxmlformats.org/package/2006/metadata/core-properties' xmlns:ns1='http://purl.org/dc/elements/1.1/'" w:xpath="/ns0:coreProperties[1]/ns1:subject[1]" w:storeItemID="{6C3C8BC8-F283-45AE-878A-BAB7291924A1}"/>
                                     <w:text/>
                                   </w:sdtPr>
+                                  <w:sdtEndPr/>
                                   <w:sdtContent>
                                     <w:r>
                                       <w:rPr>
@@ -761,6 +766,7 @@
                                     <w:dataBinding w:prefixMappings="xmlns:ns0='http://schemas.openxmlformats.org/officeDocument/2006/extended-properties'" w:xpath="/ns0:Properties[1]/ns0:Company[1]" w:storeItemID="{6668398D-A668-4E3E-A5EB-62B293D839F1}"/>
                                     <w:text/>
                                   </w:sdtPr>
+                                  <w:sdtEndPr/>
                                   <w:sdtContent>
                                     <w:r>
                                       <w:rPr>
@@ -807,6 +813,7 @@
                                       <w:calendar w:val="gregorian"/>
                                     </w:date>
                                   </w:sdtPr>
+                                  <w:sdtEndPr/>
                                   <w:sdtContent>
                                     <w:r>
                                       <w:t>[Pick the date]</w:t>
@@ -830,6 +837,7 @@
                                     <w:dataBinding w:prefixMappings="xmlns:ns0='http://schemas.openxmlformats.org/package/2006/metadata/core-properties' xmlns:ns1='http://purl.org/dc/elements/1.1/'" w:xpath="/ns0:coreProperties[1]/ns1:creator[1]" w:storeItemID="{6C3C8BC8-F283-45AE-878A-BAB7291924A1}"/>
                                     <w:text/>
                                   </w:sdtPr>
+                                  <w:sdtEndPr/>
                                   <w:sdtContent>
                                     <w:r>
                                       <w:t>Team 3</w:t>
@@ -976,6 +984,15 @@
     </w:sdt>
     <w:sdt>
       <w:sdtPr>
+        <w:rPr>
+          <w:rFonts w:asciiTheme="minorHAnsi" w:eastAsiaTheme="minorHAnsi" w:hAnsiTheme="minorHAnsi" w:cstheme="minorBidi"/>
+          <w:b w:val="0"/>
+          <w:bCs w:val="0"/>
+          <w:color w:val="auto"/>
+          <w:sz w:val="22"/>
+          <w:szCs w:val="22"/>
+          <w:lang w:eastAsia="en-US"/>
+        </w:rPr>
         <w:id w:val="379295144"/>
         <w:docPartObj>
           <w:docPartGallery w:val="Table of Contents"/>
@@ -984,12 +1001,7 @@
       </w:sdtPr>
       <w:sdtEndPr>
         <w:rPr>
-          <w:rFonts w:asciiTheme="minorHAnsi" w:eastAsiaTheme="minorHAnsi" w:hAnsiTheme="minorHAnsi" w:cstheme="minorBidi"/>
           <w:noProof/>
-          <w:color w:val="auto"/>
-          <w:sz w:val="22"/>
-          <w:szCs w:val="22"/>
-          <w:lang w:eastAsia="en-US"/>
         </w:rPr>
       </w:sdtEndPr>
       <w:sdtContent>
@@ -998,12 +1010,7 @@
             <w:pStyle w:val="TOCHeading"/>
           </w:pPr>
           <w:r>
-            <w:t>Ta</w:t>
-          </w:r>
-          <w:bookmarkStart w:id="0" w:name="_GoBack"/>
-          <w:bookmarkEnd w:id="0"/>
-          <w:r>
-            <w:t>ble of Contents</w:t>
+            <w:t>Table of Contents</w:t>
           </w:r>
         </w:p>
         <w:p>
@@ -1026,7 +1033,7 @@
           <w:r>
             <w:fldChar w:fldCharType="separate"/>
           </w:r>
-          <w:hyperlink w:anchor="_Toc363138061" w:history="1">
+          <w:hyperlink w:anchor="_Toc363158123" w:history="1">
             <w:r>
               <w:rPr>
                 <w:rStyle w:val="Hyperlink"/>
@@ -1053,7 +1060,7 @@
                 <w:noProof/>
                 <w:webHidden/>
               </w:rPr>
-              <w:instrText xml:space="preserve"> PAGEREF _Toc363138061 \h </w:instrText>
+              <w:instrText xml:space="preserve"> PAGEREF _Toc363158123 \h </w:instrText>
             </w:r>
             <w:r>
               <w:rPr>
@@ -1095,7 +1102,7 @@
               <w:noProof/>
             </w:rPr>
           </w:pPr>
-          <w:hyperlink w:anchor="_Toc363138062" w:history="1">
+          <w:hyperlink w:anchor="_Toc363158124" w:history="1">
             <w:r>
               <w:rPr>
                 <w:rStyle w:val="Hyperlink"/>
@@ -1122,7 +1129,7 @@
                 <w:noProof/>
                 <w:webHidden/>
               </w:rPr>
-              <w:instrText xml:space="preserve"> PAGEREF _Toc363138062 \h </w:instrText>
+              <w:instrText xml:space="preserve"> PAGEREF _Toc363158124 \h </w:instrText>
             </w:r>
             <w:r>
               <w:rPr>
@@ -1164,7 +1171,7 @@
               <w:noProof/>
             </w:rPr>
           </w:pPr>
-          <w:hyperlink w:anchor="_Toc363138063" w:history="1">
+          <w:hyperlink w:anchor="_Toc363158125" w:history="1">
             <w:r>
               <w:rPr>
                 <w:rStyle w:val="Hyperlink"/>
@@ -1191,7 +1198,7 @@
                 <w:noProof/>
                 <w:webHidden/>
               </w:rPr>
-              <w:instrText xml:space="preserve"> PAGEREF _Toc363138063 \h </w:instrText>
+              <w:instrText xml:space="preserve"> PAGEREF _Toc363158125 \h </w:instrText>
             </w:r>
             <w:r>
               <w:rPr>
@@ -1233,7 +1240,7 @@
               <w:noProof/>
             </w:rPr>
           </w:pPr>
-          <w:hyperlink w:anchor="_Toc363138064" w:history="1">
+          <w:hyperlink w:anchor="_Toc363158126" w:history="1">
             <w:r>
               <w:rPr>
                 <w:rStyle w:val="Hyperlink"/>
@@ -1260,7 +1267,7 @@
                 <w:noProof/>
                 <w:webHidden/>
               </w:rPr>
-              <w:instrText xml:space="preserve"> PAGEREF _Toc363138064 \h </w:instrText>
+              <w:instrText xml:space="preserve"> PAGEREF _Toc363158126 \h </w:instrText>
             </w:r>
             <w:r>
               <w:rPr>
@@ -1302,7 +1309,7 @@
               <w:noProof/>
             </w:rPr>
           </w:pPr>
-          <w:hyperlink w:anchor="_Toc363138065" w:history="1">
+          <w:hyperlink w:anchor="_Toc363158127" w:history="1">
             <w:r>
               <w:rPr>
                 <w:rStyle w:val="Hyperlink"/>
@@ -1329,7 +1336,7 @@
                 <w:noProof/>
                 <w:webHidden/>
               </w:rPr>
-              <w:instrText xml:space="preserve"> PAGEREF _Toc363138065 \h </w:instrText>
+              <w:instrText xml:space="preserve"> PAGEREF _Toc363158127 \h </w:instrText>
             </w:r>
             <w:r>
               <w:rPr>
@@ -1371,7 +1378,7 @@
               <w:noProof/>
             </w:rPr>
           </w:pPr>
-          <w:hyperlink w:anchor="_Toc363138066" w:history="1">
+          <w:hyperlink w:anchor="_Toc363158128" w:history="1">
             <w:r>
               <w:rPr>
                 <w:rStyle w:val="Hyperlink"/>
@@ -1398,7 +1405,7 @@
                 <w:noProof/>
                 <w:webHidden/>
               </w:rPr>
-              <w:instrText xml:space="preserve"> PAGEREF _Toc363138066 \h </w:instrText>
+              <w:instrText xml:space="preserve"> PAGEREF _Toc363158128 \h </w:instrText>
             </w:r>
             <w:r>
               <w:rPr>
@@ -1440,12 +1447,81 @@
               <w:noProof/>
             </w:rPr>
           </w:pPr>
-          <w:hyperlink w:anchor="_Toc363138067" w:history="1">
+          <w:hyperlink w:anchor="_Toc363158129" w:history="1">
             <w:r>
               <w:rPr>
                 <w:rStyle w:val="Hyperlink"/>
                 <w:noProof/>
               </w:rPr>
+              <w:t>Your Home Brew Recipes</w:t>
+            </w:r>
+            <w:r>
+              <w:rPr>
+                <w:noProof/>
+                <w:webHidden/>
+              </w:rPr>
+              <w:tab/>
+            </w:r>
+            <w:r>
+              <w:rPr>
+                <w:noProof/>
+                <w:webHidden/>
+              </w:rPr>
+              <w:fldChar w:fldCharType="begin"/>
+            </w:r>
+            <w:r>
+              <w:rPr>
+                <w:noProof/>
+                <w:webHidden/>
+              </w:rPr>
+              <w:instrText xml:space="preserve"> PAGEREF _Toc363158129 \h </w:instrText>
+            </w:r>
+            <w:r>
+              <w:rPr>
+                <w:noProof/>
+                <w:webHidden/>
+              </w:rPr>
+            </w:r>
+            <w:r>
+              <w:rPr>
+                <w:noProof/>
+                <w:webHidden/>
+              </w:rPr>
+              <w:fldChar w:fldCharType="separate"/>
+            </w:r>
+            <w:r>
+              <w:rPr>
+                <w:noProof/>
+                <w:webHidden/>
+              </w:rPr>
+              <w:t>4</w:t>
+            </w:r>
+            <w:r>
+              <w:rPr>
+                <w:noProof/>
+                <w:webHidden/>
+              </w:rPr>
+              <w:fldChar w:fldCharType="end"/>
+            </w:r>
+          </w:hyperlink>
+        </w:p>
+        <w:p>
+          <w:pPr>
+            <w:pStyle w:val="TOC1"/>
+            <w:tabs>
+              <w:tab w:val="right" w:leader="dot" w:pos="9350"/>
+            </w:tabs>
+            <w:rPr>
+              <w:rFonts w:eastAsiaTheme="minorEastAsia"/>
+              <w:noProof/>
+            </w:rPr>
+          </w:pPr>
+          <w:hyperlink w:anchor="_Toc363158130" w:history="1">
+            <w:r>
+              <w:rPr>
+                <w:rStyle w:val="Hyperlink"/>
+                <w:noProof/>
+              </w:rPr>
               <w:t>Managing Your Batches</w:t>
             </w:r>
             <w:r>
@@ -1467,7 +1543,7 @@
                 <w:noProof/>
                 <w:webHidden/>
               </w:rPr>
-              <w:instrText xml:space="preserve"> PAGEREF _Toc363138067 \h </w:instrText>
+              <w:instrText xml:space="preserve"> PAGEREF _Toc363158130 \h </w:instrText>
             </w:r>
             <w:r>
               <w:rPr>
@@ -1487,7 +1563,559 @@
                 <w:noProof/>
                 <w:webHidden/>
               </w:rPr>
-              <w:t>4</w:t>
+              <w:t>6</w:t>
+            </w:r>
+            <w:r>
+              <w:rPr>
+                <w:noProof/>
+                <w:webHidden/>
+              </w:rPr>
+              <w:fldChar w:fldCharType="end"/>
+            </w:r>
+          </w:hyperlink>
+        </w:p>
+        <w:p>
+          <w:pPr>
+            <w:pStyle w:val="TOC2"/>
+            <w:tabs>
+              <w:tab w:val="right" w:leader="dot" w:pos="9350"/>
+            </w:tabs>
+            <w:rPr>
+              <w:rFonts w:eastAsiaTheme="minorEastAsia"/>
+              <w:noProof/>
+            </w:rPr>
+          </w:pPr>
+          <w:hyperlink w:anchor="_Toc363158131" w:history="1">
+            <w:r>
+              <w:rPr>
+                <w:rStyle w:val="Hyperlink"/>
+                <w:noProof/>
+              </w:rPr>
+              <w:t>Batch Notes</w:t>
+            </w:r>
+            <w:r>
+              <w:rPr>
+                <w:noProof/>
+                <w:webHidden/>
+              </w:rPr>
+              <w:tab/>
+            </w:r>
+            <w:r>
+              <w:rPr>
+                <w:noProof/>
+                <w:webHidden/>
+              </w:rPr>
+              <w:fldChar w:fldCharType="begin"/>
+            </w:r>
+            <w:r>
+              <w:rPr>
+                <w:noProof/>
+                <w:webHidden/>
+              </w:rPr>
+              <w:instrText xml:space="preserve"> PAGEREF _Toc363158131 \h </w:instrText>
+            </w:r>
+            <w:r>
+              <w:rPr>
+                <w:noProof/>
+                <w:webHidden/>
+              </w:rPr>
+            </w:r>
+            <w:r>
+              <w:rPr>
+                <w:noProof/>
+                <w:webHidden/>
+              </w:rPr>
+              <w:fldChar w:fldCharType="separate"/>
+            </w:r>
+            <w:r>
+              <w:rPr>
+                <w:noProof/>
+                <w:webHidden/>
+              </w:rPr>
+              <w:t>6</w:t>
+            </w:r>
+            <w:r>
+              <w:rPr>
+                <w:noProof/>
+                <w:webHidden/>
+              </w:rPr>
+              <w:fldChar w:fldCharType="end"/>
+            </w:r>
+          </w:hyperlink>
+        </w:p>
+        <w:p>
+          <w:pPr>
+            <w:pStyle w:val="TOC2"/>
+            <w:tabs>
+              <w:tab w:val="right" w:leader="dot" w:pos="9350"/>
+            </w:tabs>
+            <w:rPr>
+              <w:rFonts w:eastAsiaTheme="minorEastAsia"/>
+              <w:noProof/>
+            </w:rPr>
+          </w:pPr>
+          <w:hyperlink w:anchor="_Toc363158132" w:history="1">
+            <w:r>
+              <w:rPr>
+                <w:rStyle w:val="Hyperlink"/>
+                <w:noProof/>
+              </w:rPr>
+              <w:t>Batch Actions</w:t>
+            </w:r>
+            <w:r>
+              <w:rPr>
+                <w:noProof/>
+                <w:webHidden/>
+              </w:rPr>
+              <w:tab/>
+            </w:r>
+            <w:r>
+              <w:rPr>
+                <w:noProof/>
+                <w:webHidden/>
+              </w:rPr>
+              <w:fldChar w:fldCharType="begin"/>
+            </w:r>
+            <w:r>
+              <w:rPr>
+                <w:noProof/>
+                <w:webHidden/>
+              </w:rPr>
+              <w:instrText xml:space="preserve"> PAGEREF _Toc363158132 \h </w:instrText>
+            </w:r>
+            <w:r>
+              <w:rPr>
+                <w:noProof/>
+                <w:webHidden/>
+              </w:rPr>
+            </w:r>
+            <w:r>
+              <w:rPr>
+                <w:noProof/>
+                <w:webHidden/>
+              </w:rPr>
+              <w:fldChar w:fldCharType="separate"/>
+            </w:r>
+            <w:r>
+              <w:rPr>
+                <w:noProof/>
+                <w:webHidden/>
+              </w:rPr>
+              <w:t>6</w:t>
+            </w:r>
+            <w:r>
+              <w:rPr>
+                <w:noProof/>
+                <w:webHidden/>
+              </w:rPr>
+              <w:fldChar w:fldCharType="end"/>
+            </w:r>
+          </w:hyperlink>
+        </w:p>
+        <w:p>
+          <w:pPr>
+            <w:pStyle w:val="TOC2"/>
+            <w:tabs>
+              <w:tab w:val="right" w:leader="dot" w:pos="9350"/>
+            </w:tabs>
+            <w:rPr>
+              <w:rFonts w:eastAsiaTheme="minorEastAsia"/>
+              <w:noProof/>
+            </w:rPr>
+          </w:pPr>
+          <w:hyperlink w:anchor="_Toc363158133" w:history="1">
+            <w:r>
+              <w:rPr>
+                <w:rStyle w:val="Hyperlink"/>
+                <w:noProof/>
+              </w:rPr>
+              <w:t>Batch Measurements</w:t>
+            </w:r>
+            <w:r>
+              <w:rPr>
+                <w:noProof/>
+                <w:webHidden/>
+              </w:rPr>
+              <w:tab/>
+            </w:r>
+            <w:r>
+              <w:rPr>
+                <w:noProof/>
+                <w:webHidden/>
+              </w:rPr>
+              <w:fldChar w:fldCharType="begin"/>
+            </w:r>
+            <w:r>
+              <w:rPr>
+                <w:noProof/>
+                <w:webHidden/>
+              </w:rPr>
+              <w:instrText xml:space="preserve"> PAGEREF _Toc363158133 \h </w:instrText>
+            </w:r>
+            <w:r>
+              <w:rPr>
+                <w:noProof/>
+                <w:webHidden/>
+              </w:rPr>
+            </w:r>
+            <w:r>
+              <w:rPr>
+                <w:noProof/>
+                <w:webHidden/>
+              </w:rPr>
+              <w:fldChar w:fldCharType="separate"/>
+            </w:r>
+            <w:r>
+              <w:rPr>
+                <w:noProof/>
+                <w:webHidden/>
+              </w:rPr>
+              <w:t>6</w:t>
+            </w:r>
+            <w:r>
+              <w:rPr>
+                <w:noProof/>
+                <w:webHidden/>
+              </w:rPr>
+              <w:fldChar w:fldCharType="end"/>
+            </w:r>
+          </w:hyperlink>
+        </w:p>
+        <w:p>
+          <w:pPr>
+            <w:pStyle w:val="TOC2"/>
+            <w:tabs>
+              <w:tab w:val="right" w:leader="dot" w:pos="9350"/>
+            </w:tabs>
+            <w:rPr>
+              <w:rFonts w:eastAsiaTheme="minorEastAsia"/>
+              <w:noProof/>
+            </w:rPr>
+          </w:pPr>
+          <w:hyperlink w:anchor="_Toc363158134" w:history="1">
+            <w:r>
+              <w:rPr>
+                <w:rStyle w:val="Hyperlink"/>
+                <w:noProof/>
+              </w:rPr>
+              <w:t>Batch Comments</w:t>
+            </w:r>
+            <w:r>
+              <w:rPr>
+                <w:noProof/>
+                <w:webHidden/>
+              </w:rPr>
+              <w:tab/>
+            </w:r>
+            <w:r>
+              <w:rPr>
+                <w:noProof/>
+                <w:webHidden/>
+              </w:rPr>
+              <w:fldChar w:fldCharType="begin"/>
+            </w:r>
+            <w:r>
+              <w:rPr>
+                <w:noProof/>
+                <w:webHidden/>
+              </w:rPr>
+              <w:instrText xml:space="preserve"> PAGEREF _Toc363158134 \h </w:instrText>
+            </w:r>
+            <w:r>
+              <w:rPr>
+                <w:noProof/>
+                <w:webHidden/>
+              </w:rPr>
+            </w:r>
+            <w:r>
+              <w:rPr>
+                <w:noProof/>
+                <w:webHidden/>
+              </w:rPr>
+              <w:fldChar w:fldCharType="separate"/>
+            </w:r>
+            <w:r>
+              <w:rPr>
+                <w:noProof/>
+                <w:webHidden/>
+              </w:rPr>
+              <w:t>6</w:t>
+            </w:r>
+            <w:r>
+              <w:rPr>
+                <w:noProof/>
+                <w:webHidden/>
+              </w:rPr>
+              <w:fldChar w:fldCharType="end"/>
+            </w:r>
+          </w:hyperlink>
+        </w:p>
+        <w:p>
+          <w:pPr>
+            <w:pStyle w:val="TOC2"/>
+            <w:tabs>
+              <w:tab w:val="right" w:leader="dot" w:pos="9350"/>
+            </w:tabs>
+            <w:rPr>
+              <w:rFonts w:eastAsiaTheme="minorEastAsia"/>
+              <w:noProof/>
+            </w:rPr>
+          </w:pPr>
+          <w:hyperlink w:anchor="_Toc363158135" w:history="1">
+            <w:r>
+              <w:rPr>
+                <w:rStyle w:val="Hyperlink"/>
+                <w:noProof/>
+              </w:rPr>
+              <w:t>Batch Ratings</w:t>
+            </w:r>
+            <w:r>
+              <w:rPr>
+                <w:noProof/>
+                <w:webHidden/>
+              </w:rPr>
+              <w:tab/>
+            </w:r>
+            <w:r>
+              <w:rPr>
+                <w:noProof/>
+                <w:webHidden/>
+              </w:rPr>
+              <w:fldChar w:fldCharType="begin"/>
+            </w:r>
+            <w:r>
+              <w:rPr>
+                <w:noProof/>
+                <w:webHidden/>
+              </w:rPr>
+              <w:instrText xml:space="preserve"> PAGEREF _Toc363158135 \h </w:instrText>
+            </w:r>
+            <w:r>
+              <w:rPr>
+                <w:noProof/>
+                <w:webHidden/>
+              </w:rPr>
+            </w:r>
+            <w:r>
+              <w:rPr>
+                <w:noProof/>
+                <w:webHidden/>
+              </w:rPr>
+              <w:fldChar w:fldCharType="separate"/>
+            </w:r>
+            <w:r>
+              <w:rPr>
+                <w:noProof/>
+                <w:webHidden/>
+              </w:rPr>
+              <w:t>7</w:t>
+            </w:r>
+            <w:r>
+              <w:rPr>
+                <w:noProof/>
+                <w:webHidden/>
+              </w:rPr>
+              <w:fldChar w:fldCharType="end"/>
+            </w:r>
+          </w:hyperlink>
+        </w:p>
+        <w:p>
+          <w:pPr>
+            <w:pStyle w:val="TOC1"/>
+            <w:tabs>
+              <w:tab w:val="right" w:leader="dot" w:pos="9350"/>
+            </w:tabs>
+            <w:rPr>
+              <w:rFonts w:eastAsiaTheme="minorEastAsia"/>
+              <w:noProof/>
+            </w:rPr>
+          </w:pPr>
+          <w:hyperlink w:anchor="_Toc363158136" w:history="1">
+            <w:r>
+              <w:rPr>
+                <w:rStyle w:val="Hyperlink"/>
+                <w:noProof/>
+              </w:rPr>
+              <w:t>Storing Completed Batches in your Cellar</w:t>
+            </w:r>
+            <w:r>
+              <w:rPr>
+                <w:noProof/>
+                <w:webHidden/>
+              </w:rPr>
+              <w:tab/>
+            </w:r>
+            <w:r>
+              <w:rPr>
+                <w:noProof/>
+                <w:webHidden/>
+              </w:rPr>
+              <w:fldChar w:fldCharType="begin"/>
+            </w:r>
+            <w:r>
+              <w:rPr>
+                <w:noProof/>
+                <w:webHidden/>
+              </w:rPr>
+              <w:instrText xml:space="preserve"> PAGEREF _Toc363158136 \h </w:instrText>
+            </w:r>
+            <w:r>
+              <w:rPr>
+                <w:noProof/>
+                <w:webHidden/>
+              </w:rPr>
+            </w:r>
+            <w:r>
+              <w:rPr>
+                <w:noProof/>
+                <w:webHidden/>
+              </w:rPr>
+              <w:fldChar w:fldCharType="separate"/>
+            </w:r>
+            <w:r>
+              <w:rPr>
+                <w:noProof/>
+                <w:webHidden/>
+              </w:rPr>
+              <w:t>8</w:t>
+            </w:r>
+            <w:r>
+              <w:rPr>
+                <w:noProof/>
+                <w:webHidden/>
+              </w:rPr>
+              <w:fldChar w:fldCharType="end"/>
+            </w:r>
+          </w:hyperlink>
+        </w:p>
+        <w:p>
+          <w:pPr>
+            <w:pStyle w:val="TOC1"/>
+            <w:tabs>
+              <w:tab w:val="right" w:leader="dot" w:pos="9350"/>
+            </w:tabs>
+            <w:rPr>
+              <w:rFonts w:eastAsiaTheme="minorEastAsia"/>
+              <w:noProof/>
+            </w:rPr>
+          </w:pPr>
+          <w:hyperlink w:anchor="_Toc363158137" w:history="1">
+            <w:r>
+              <w:rPr>
+                <w:rStyle w:val="Hyperlink"/>
+                <w:noProof/>
+              </w:rPr>
+              <w:t>Making Friends with other Brewers</w:t>
+            </w:r>
+            <w:r>
+              <w:rPr>
+                <w:noProof/>
+                <w:webHidden/>
+              </w:rPr>
+              <w:tab/>
+            </w:r>
+            <w:r>
+              <w:rPr>
+                <w:noProof/>
+                <w:webHidden/>
+              </w:rPr>
+              <w:fldChar w:fldCharType="begin"/>
+            </w:r>
+            <w:r>
+              <w:rPr>
+                <w:noProof/>
+                <w:webHidden/>
+              </w:rPr>
+              <w:instrText xml:space="preserve"> PAGEREF _Toc363158137 \h </w:instrText>
+            </w:r>
+            <w:r>
+              <w:rPr>
+                <w:noProof/>
+                <w:webHidden/>
+              </w:rPr>
+            </w:r>
+            <w:r>
+              <w:rPr>
+                <w:noProof/>
+                <w:webHidden/>
+              </w:rPr>
+              <w:fldChar w:fldCharType="separate"/>
+            </w:r>
+            <w:r>
+              <w:rPr>
+                <w:noProof/>
+                <w:webHidden/>
+              </w:rPr>
+              <w:t>9</w:t>
+            </w:r>
+            <w:r>
+              <w:rPr>
+                <w:noProof/>
+                <w:webHidden/>
+              </w:rPr>
+              <w:fldChar w:fldCharType="end"/>
+            </w:r>
+          </w:hyperlink>
+        </w:p>
+        <w:p>
+          <w:pPr>
+            <w:pStyle w:val="TOC1"/>
+            <w:tabs>
+              <w:tab w:val="right" w:leader="dot" w:pos="9350"/>
+            </w:tabs>
+            <w:rPr>
+              <w:rFonts w:eastAsiaTheme="minorEastAsia"/>
+              <w:noProof/>
+            </w:rPr>
+          </w:pPr>
+          <w:hyperlink w:anchor="_Toc363158138" w:history="1">
+            <w:r>
+              <w:rPr>
+                <w:rStyle w:val="Hyperlink"/>
+                <w:noProof/>
+              </w:rPr>
+              <w:t>I need Help!</w:t>
+            </w:r>
+            <w:r>
+              <w:rPr>
+                <w:noProof/>
+                <w:webHidden/>
+              </w:rPr>
+              <w:tab/>
+            </w:r>
+            <w:r>
+              <w:rPr>
+                <w:noProof/>
+                <w:webHidden/>
+              </w:rPr>
+              <w:fldChar w:fldCharType="begin"/>
+            </w:r>
+            <w:r>
+              <w:rPr>
+                <w:noProof/>
+                <w:webHidden/>
+              </w:rPr>
+              <w:instrText xml:space="preserve"> PAGEREF _Toc363158138 \h </w:instrText>
+            </w:r>
+            <w:r>
+              <w:rPr>
+                <w:noProof/>
+                <w:webHidden/>
+              </w:rPr>
+            </w:r>
+            <w:r>
+              <w:rPr>
+                <w:noProof/>
+                <w:webHidden/>
+              </w:rPr>
+              <w:fldChar w:fldCharType="separate"/>
+            </w:r>
+            <w:r>
+              <w:rPr>
+                <w:noProof/>
+                <w:webHidden/>
+              </w:rPr>
+              <w:t>10</w:t>
             </w:r>
             <w:r>
               <w:rPr>
@@ -1532,12 +2160,12 @@
       <w:pPr>
         <w:pStyle w:val="Heading1"/>
       </w:pPr>
-      <w:bookmarkStart w:id="1" w:name="_Toc363138061"/>
+      <w:bookmarkStart w:id="0" w:name="_Toc363158123"/>
       <w:r>
         <w:lastRenderedPageBreak/>
         <w:t>Introduction</w:t>
       </w:r>
-      <w:bookmarkEnd w:id="1"/>
+      <w:bookmarkEnd w:id="0"/>
     </w:p>
     <w:p>
       <w:r>
@@ -1707,7 +2335,19 @@
         <w:rPr>
           <w:color w:val="FF0000"/>
         </w:rPr>
-        <w:t>Need some intro about how great and popular home brewing is</w:t>
+        <w:t xml:space="preserve">Need </w:t>
+      </w:r>
+      <w:r>
+        <w:rPr>
+          <w:color w:val="FF0000"/>
+        </w:rPr>
+        <w:t>witty</w:t>
+      </w:r>
+      <w:r>
+        <w:rPr>
+          <w:color w:val="FF0000"/>
+        </w:rPr>
+        <w:t xml:space="preserve"> intro about how great and popular home brewing is</w:t>
       </w:r>
     </w:p>
     <w:p>
@@ -1897,11 +2537,11 @@
       <w:pPr>
         <w:pStyle w:val="Heading1"/>
       </w:pPr>
-      <w:bookmarkStart w:id="2" w:name="_Toc363138062"/>
+      <w:bookmarkStart w:id="1" w:name="_Toc363158124"/>
       <w:r>
         <w:t>Getting Started</w:t>
       </w:r>
-      <w:bookmarkEnd w:id="2"/>
+      <w:bookmarkEnd w:id="1"/>
     </w:p>
     <w:p/>
     <w:p/>
@@ -1911,11 +2551,11 @@
         <w:pStyle w:val="Heading2"/>
         <w:spacing w:before="360"/>
       </w:pPr>
-      <w:bookmarkStart w:id="3" w:name="_Toc363138063"/>
+      <w:bookmarkStart w:id="2" w:name="_Toc363158125"/>
       <w:r>
         <w:t>First Time Access to Brewer Buddy</w:t>
       </w:r>
-      <w:bookmarkEnd w:id="3"/>
+      <w:bookmarkEnd w:id="2"/>
     </w:p>
     <w:p>
       <w:pPr>
@@ -2140,19 +2780,19 @@
         <w:ind w:firstLine="576"/>
         <w:jc w:val="both"/>
       </w:pPr>
-      <w:proofErr w:type="gramStart"/>
       <w:r>
         <w:rPr>
           <w:b/>
         </w:rPr>
-        <w:t>Figure 2.</w:t>
-      </w:r>
-      <w:proofErr w:type="gramEnd"/>
+        <w:t>Figure</w:t>
+      </w:r>
+      <w:bookmarkStart w:id="3" w:name="_GoBack"/>
+      <w:bookmarkEnd w:id="3"/>
       <w:r>
         <w:rPr>
           <w:b/>
         </w:rPr>
-        <w:t xml:space="preserve">  Registration</w:t>
+        <w:t xml:space="preserve"> 2.  Registration</w:t>
       </w:r>
       <w:r>
         <w:rPr>
@@ -2473,7 +3113,7 @@
         <w:pStyle w:val="Heading2"/>
         <w:spacing w:before="0" w:after="200"/>
       </w:pPr>
-      <w:bookmarkStart w:id="4" w:name="_Toc363138064"/>
+      <w:bookmarkStart w:id="4" w:name="_Toc363158126"/>
       <w:r>
         <w:t>Login to the Site</w:t>
       </w:r>
@@ -2519,7 +3159,7 @@
         <w:pStyle w:val="Heading2"/>
         <w:spacing w:after="200"/>
       </w:pPr>
-      <w:bookmarkStart w:id="5" w:name="_Toc363138065"/>
+      <w:bookmarkStart w:id="5" w:name="_Toc363158127"/>
       <w:r>
         <w:rPr>
           <w:noProof/>
@@ -2609,16 +3249,7 @@
         <w:jc w:val="both"/>
       </w:pPr>
       <w:r>
-        <w:t xml:space="preserve">After entering the Brewer Buddy site, the upper right hand corner of the page will </w:t>
-      </w:r>
-      <w:r>
-        <w:t xml:space="preserve">now </w:t>
-      </w:r>
-      <w:r>
-        <w:t xml:space="preserve">show </w:t>
-      </w:r>
-      <w:r>
-        <w:t>your username</w:t>
+        <w:t>After entering the Brewer Buddy site, the upper right hand corner of the page will now show your username</w:t>
       </w:r>
       <w:r>
         <w:t xml:space="preserve">.  </w:t>
@@ -2648,19 +3279,7 @@
         <w:jc w:val="both"/>
       </w:pPr>
       <w:r>
-        <w:t>On the Edit Profile page is also a link to change your password.  After selecting this link, you will be prompted to enter your current password and then your new password.  T</w:t>
-      </w:r>
-      <w:r>
-        <w:t>he next time you login</w:t>
-      </w:r>
-      <w:r>
-        <w:t xml:space="preserve">, you will </w:t>
-      </w:r>
-      <w:r>
-        <w:t xml:space="preserve">need </w:t>
-      </w:r>
-      <w:r>
-        <w:t>to use the new password.</w:t>
+        <w:t>On the Edit Profile page is also a link to change your password.  After selecting this link, you will be prompted to enter your current password and then your new password.  The next time you login, you will need to use the new password.</w:t>
       </w:r>
     </w:p>
     <w:p>
@@ -2677,7 +3296,7 @@
         <w:pStyle w:val="Heading2"/>
         <w:spacing w:after="200"/>
       </w:pPr>
-      <w:bookmarkStart w:id="6" w:name="_Toc363138066"/>
+      <w:bookmarkStart w:id="6" w:name="_Toc363158128"/>
       <w:r>
         <w:t>Logout</w:t>
       </w:r>
@@ -2714,6 +3333,291 @@
       </w:pPr>
       <w:r>
         <w:t xml:space="preserve"> </w:t>
+      </w:r>
+    </w:p>
+    <w:p>
+      <w:pPr>
+        <w:spacing w:after="0"/>
+      </w:pPr>
+    </w:p>
+    <w:p>
+      <w:r>
+        <w:br w:type="page"/>
+      </w:r>
+    </w:p>
+    <w:p>
+      <w:pPr>
+        <w:pStyle w:val="Heading1"/>
+      </w:pPr>
+      <w:bookmarkStart w:id="7" w:name="_Toc363158129"/>
+      <w:r>
+        <w:lastRenderedPageBreak/>
+        <w:t>Your Home Brew Recipes</w:t>
+      </w:r>
+      <w:bookmarkEnd w:id="7"/>
+    </w:p>
+    <w:p>
+      <w:pPr>
+        <w:pStyle w:val="Heading1"/>
+      </w:pPr>
+    </w:p>
+    <w:p>
+      <w:pPr>
+        <w:spacing w:after="0"/>
+      </w:pPr>
+      <w:r>
+        <w:rPr>
+          <w:noProof/>
+        </w:rPr>
+        <mc:AlternateContent>
+          <mc:Choice Requires="wps">
+            <w:drawing>
+              <wp:anchor distT="0" distB="0" distL="91440" distR="91440" simplePos="0" relativeHeight="251674624" behindDoc="0" locked="0" layoutInCell="1" allowOverlap="1" wp14:anchorId="42480016" wp14:editId="5F381319">
+                <wp:simplePos x="0" y="0"/>
+                <wp:positionH relativeFrom="margin">
+                  <wp:posOffset>861060</wp:posOffset>
+                </wp:positionH>
+                <wp:positionV relativeFrom="line">
+                  <wp:posOffset>-353695</wp:posOffset>
+                </wp:positionV>
+                <wp:extent cx="4688205" cy="962025"/>
+                <wp:effectExtent l="0" t="0" r="0" b="0"/>
+                <wp:wrapSquare wrapText="bothSides"/>
+                <wp:docPr id="2" name="Text Box 2"/>
+                <wp:cNvGraphicFramePr/>
+                <a:graphic xmlns:a="http://schemas.openxmlformats.org/drawingml/2006/main">
+                  <a:graphicData uri="http://schemas.microsoft.com/office/word/2010/wordprocessingShape">
+                    <wps:wsp>
+                      <wps:cNvSpPr txBox="1"/>
+                      <wps:spPr>
+                        <a:xfrm>
+                          <a:off x="0" y="0"/>
+                          <a:ext cx="4688205" cy="962025"/>
+                        </a:xfrm>
+                        <a:prstGeom prst="rect">
+                          <a:avLst/>
+                        </a:prstGeom>
+                        <a:noFill/>
+                        <a:ln w="6350">
+                          <a:noFill/>
+                        </a:ln>
+                        <a:effectLst/>
+                      </wps:spPr>
+                      <wps:txbx>
+                        <w:txbxContent>
+                          <w:p>
+                            <w:pPr>
+                              <w:spacing w:after="0"/>
+                              <w:jc w:val="center"/>
+                              <w:rPr>
+                                <w:rFonts w:ascii="Bookman Old Style" w:hAnsi="Bookman Old Style" w:cs="Times New Roman"/>
+                                <w:sz w:val="18"/>
+                                <w:szCs w:val="18"/>
+                              </w:rPr>
+                            </w:pPr>
+                            <w:r>
+                              <w:rPr>
+                                <w:rFonts w:ascii="Bookman Old Style" w:hAnsi="Bookman Old Style" w:cs="Times New Roman"/>
+                                <w:sz w:val="18"/>
+                                <w:szCs w:val="18"/>
+                              </w:rPr>
+                              <w:t>“And Noah began to be a husbandman, and he planted a vineyard</w:t>
+                            </w:r>
+                            <w:r>
+                              <w:rPr>
+                                <w:rFonts w:ascii="Bookman Old Style" w:hAnsi="Bookman Old Style" w:cs="Times New Roman"/>
+                                <w:sz w:val="18"/>
+                                <w:szCs w:val="18"/>
+                              </w:rPr>
+                              <w:t>.</w:t>
+                            </w:r>
+                          </w:p>
+                          <w:p>
+                            <w:pPr>
+                              <w:pStyle w:val="IntenseQuote"/>
+                              <w:spacing w:before="0" w:after="0"/>
+                              <w:jc w:val="right"/>
+                              <w:rPr>
+                                <w:rFonts w:ascii="Bookman Old Style" w:eastAsiaTheme="minorHAnsi" w:hAnsi="Bookman Old Style"/>
+                                <w:sz w:val="14"/>
+                                <w:szCs w:val="14"/>
+                              </w:rPr>
+                            </w:pPr>
+                            <w:r>
+                              <w:rPr>
+                                <w:rFonts w:ascii="Bookman Old Style" w:eastAsiaTheme="minorHAnsi" w:hAnsi="Bookman Old Style"/>
+                                <w:sz w:val="14"/>
+                                <w:szCs w:val="14"/>
+                              </w:rPr>
+                              <w:t>Genesis 9:20</w:t>
+                            </w:r>
+                          </w:p>
+                        </w:txbxContent>
+                      </wps:txbx>
+                      <wps:bodyPr rot="0" spcFirstLastPara="0" vertOverflow="overflow" horzOverflow="overflow" vert="horz" wrap="square" lIns="91440" tIns="91440" rIns="91440" bIns="91440" numCol="1" spcCol="0" rtlCol="0" fromWordArt="0" anchor="ctr" anchorCtr="0" forceAA="0" compatLnSpc="1">
+                        <a:prstTxWarp prst="textNoShape">
+                          <a:avLst/>
+                        </a:prstTxWarp>
+                        <a:spAutoFit/>
+                      </wps:bodyPr>
+                    </wps:wsp>
+                  </a:graphicData>
+                </a:graphic>
+                <wp14:sizeRelH relativeFrom="margin">
+                  <wp14:pctWidth>0</wp14:pctWidth>
+                </wp14:sizeRelH>
+                <wp14:sizeRelV relativeFrom="margin">
+                  <wp14:pctHeight>0</wp14:pctHeight>
+                </wp14:sizeRelV>
+              </wp:anchor>
+            </w:drawing>
+          </mc:Choice>
+          <mc:Fallback>
+            <w:pict>
+              <v:shapetype id="_x0000_t202" coordsize="21600,21600" o:spt="202" path="m,l,21600r21600,l21600,xe">
+                <v:stroke joinstyle="miter"/>
+                <v:path gradientshapeok="t" o:connecttype="rect"/>
+              </v:shapetype>
+              <v:shape id="Text Box 2" o:spid="_x0000_s1031" type="#_x0000_t202" style="position:absolute;margin-left:67.8pt;margin-top:-27.85pt;width:369.15pt;height:75.75pt;z-index:251674624;visibility:visible;mso-wrap-style:square;mso-width-percent:0;mso-height-percent:0;mso-wrap-distance-left:7.2pt;mso-wrap-distance-top:0;mso-wrap-distance-right:7.2pt;mso-wrap-distance-bottom:0;mso-position-horizontal:absolute;mso-position-horizontal-relative:margin;mso-position-vertical:absolute;mso-position-vertical-relative:line;mso-width-percent:0;mso-height-percent:0;mso-width-relative:margin;mso-height-relative:margin;v-text-anchor:middle" o:gfxdata="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" filled="f" stroked="f" strokeweight=".5pt">
+                <v:textbox style="mso-fit-shape-to-text:t" inset=",7.2pt,,7.2pt">
+                  <w:txbxContent>
+                    <w:p>
+                      <w:pPr>
+                        <w:spacing w:after="0"/>
+                        <w:jc w:val="center"/>
+                        <w:rPr>
+                          <w:rFonts w:ascii="Bookman Old Style" w:hAnsi="Bookman Old Style" w:cs="Times New Roman"/>
+                          <w:sz w:val="18"/>
+                          <w:szCs w:val="18"/>
+                        </w:rPr>
+                      </w:pPr>
+                      <w:r>
+                        <w:rPr>
+                          <w:rFonts w:ascii="Bookman Old Style" w:hAnsi="Bookman Old Style" w:cs="Times New Roman"/>
+                          <w:sz w:val="18"/>
+                          <w:szCs w:val="18"/>
+                        </w:rPr>
+                        <w:t>“And Noah began to be a husbandman, and he planted a vineyard</w:t>
+                      </w:r>
+                      <w:r>
+                        <w:rPr>
+                          <w:rFonts w:ascii="Bookman Old Style" w:hAnsi="Bookman Old Style" w:cs="Times New Roman"/>
+                          <w:sz w:val="18"/>
+                          <w:szCs w:val="18"/>
+                        </w:rPr>
+                        <w:t>.</w:t>
+                      </w:r>
+                    </w:p>
+                    <w:p>
+                      <w:pPr>
+                        <w:pStyle w:val="IntenseQuote"/>
+                        <w:spacing w:before="0" w:after="0"/>
+                        <w:jc w:val="right"/>
+                        <w:rPr>
+                          <w:rFonts w:ascii="Bookman Old Style" w:eastAsiaTheme="minorHAnsi" w:hAnsi="Bookman Old Style"/>
+                          <w:sz w:val="14"/>
+                          <w:szCs w:val="14"/>
+                        </w:rPr>
+                      </w:pPr>
+                      <w:r>
+                        <w:rPr>
+                          <w:rFonts w:ascii="Bookman Old Style" w:eastAsiaTheme="minorHAnsi" w:hAnsi="Bookman Old Style"/>
+                          <w:sz w:val="14"/>
+                          <w:szCs w:val="14"/>
+                        </w:rPr>
+                        <w:t>Genesis 9:20</w:t>
+                      </w:r>
+                    </w:p>
+                  </w:txbxContent>
+                </v:textbox>
+                <w10:wrap type="square" anchorx="margin" anchory="line"/>
+              </v:shape>
+            </w:pict>
+          </mc:Fallback>
+        </mc:AlternateContent>
+      </w:r>
+    </w:p>
+    <w:p>
+      <w:pPr>
+        <w:spacing w:after="120"/>
+        <w:ind w:firstLine="576"/>
+        <w:jc w:val="both"/>
+      </w:pPr>
+      <w:r>
+        <w:rPr>
+          <w:noProof/>
+        </w:rPr>
+        <w:drawing>
+          <wp:anchor distT="0" distB="0" distL="114300" distR="114300" simplePos="0" relativeHeight="251675648" behindDoc="0" locked="0" layoutInCell="1" allowOverlap="1" wp14:anchorId="172A94A4" wp14:editId="579526C7">
+            <wp:simplePos x="0" y="0"/>
+            <wp:positionH relativeFrom="column">
+              <wp:posOffset>3146425</wp:posOffset>
+            </wp:positionH>
+            <wp:positionV relativeFrom="paragraph">
+              <wp:posOffset>210820</wp:posOffset>
+            </wp:positionV>
+            <wp:extent cx="2831465" cy="320040"/>
+            <wp:effectExtent l="0" t="0" r="6985" b="3810"/>
+            <wp:wrapSquare wrapText="bothSides"/>
+            <wp:docPr id="4" name="Picture 4"/>
+            <wp:cNvGraphicFramePr>
+              <a:graphicFrameLocks xmlns:a="http://schemas.openxmlformats.org/drawingml/2006/main" noChangeAspect="1"/>
+            </wp:cNvGraphicFramePr>
+            <a:graphic xmlns:a="http://schemas.openxmlformats.org/drawingml/2006/main">
+              <a:graphicData uri="http://schemas.openxmlformats.org/drawingml/2006/picture">
+                <pic:pic xmlns:pic="http://schemas.openxmlformats.org/drawingml/2006/picture">
+                  <pic:nvPicPr>
+                    <pic:cNvPr id="0" name="Picture 1"/>
+                    <pic:cNvPicPr>
+                      <a:picLocks noChangeAspect="1" noChangeArrowheads="1"/>
+                    </pic:cNvPicPr>
+                  </pic:nvPicPr>
+                  <pic:blipFill>
+                    <a:blip r:embed="rId14">
+                      <a:extLst>
+                        <a:ext uri="{28A0092B-C50C-407E-A947-70E740481C1C}">
+                          <a14:useLocalDpi xmlns:a14="http://schemas.microsoft.com/office/drawing/2010/main" val="0"/>
+                        </a:ext>
+                      </a:extLst>
+                    </a:blip>
+                    <a:srcRect/>
+                    <a:stretch>
+                      <a:fillRect/>
+                    </a:stretch>
+                  </pic:blipFill>
+                  <pic:spPr bwMode="auto">
+                    <a:xfrm>
+                      <a:off x="0" y="0"/>
+                      <a:ext cx="2831465" cy="320040"/>
+                    </a:xfrm>
+                    <a:prstGeom prst="rect">
+                      <a:avLst/>
+                    </a:prstGeom>
+                    <a:noFill/>
+                    <a:ln>
+                      <a:noFill/>
+                    </a:ln>
+                  </pic:spPr>
+                </pic:pic>
+              </a:graphicData>
+            </a:graphic>
+            <wp14:sizeRelH relativeFrom="page">
+              <wp14:pctWidth>0</wp14:pctWidth>
+            </wp14:sizeRelH>
+            <wp14:sizeRelV relativeFrom="page">
+              <wp14:pctHeight>0</wp14:pctHeight>
+            </wp14:sizeRelV>
+          </wp:anchor>
+        </w:drawing>
+      </w:r>
+      <w:r>
+        <w:t xml:space="preserve">The first step to creating great home brew is creating great recipes.  </w:t>
+      </w:r>
+      <w:r>
+        <w:t xml:space="preserve">Recipes will contain all the ingredients and the steps necessary to brew your favorite drinks.  </w:t>
+      </w:r>
+      <w:r>
+        <w:t>Selecting Recipes from the top menu bar will bring you to a list of all of your recipes.  The list will show the name, description and the date you entered the recipe.</w:t>
       </w:r>
     </w:p>
     <w:p>
@@ -2723,31 +3627,204 @@
     </w:p>
     <w:p>
       <w:pPr>
+        <w:spacing w:after="0"/>
+        <w:jc w:val="center"/>
+      </w:pPr>
+      <w:r>
         <w:rPr>
-          <w:rFonts w:asciiTheme="majorHAnsi" w:eastAsiaTheme="majorEastAsia" w:hAnsiTheme="majorHAnsi" w:cstheme="majorBidi"/>
-          <w:b/>
-          <w:bCs/>
-          <w:color w:val="365F91" w:themeColor="accent1" w:themeShade="BF"/>
-          <w:sz w:val="28"/>
-          <w:szCs w:val="28"/>
+          <w:noProof/>
         </w:rPr>
-      </w:pPr>
-      <w:r>
-        <w:br w:type="page"/>
+        <w:drawing>
+          <wp:inline distT="0" distB="0" distL="0" distR="0" wp14:anchorId="499F2A6D" wp14:editId="6FB16719">
+            <wp:extent cx="4464539" cy="3108960"/>
+            <wp:effectExtent l="0" t="0" r="0" b="0"/>
+            <wp:docPr id="3" name="Picture 3"/>
+            <wp:cNvGraphicFramePr>
+              <a:graphicFrameLocks xmlns:a="http://schemas.openxmlformats.org/drawingml/2006/main" noChangeAspect="1"/>
+            </wp:cNvGraphicFramePr>
+            <a:graphic xmlns:a="http://schemas.openxmlformats.org/drawingml/2006/main">
+              <a:graphicData uri="http://schemas.openxmlformats.org/drawingml/2006/picture">
+                <pic:pic xmlns:pic="http://schemas.openxmlformats.org/drawingml/2006/picture">
+                  <pic:nvPicPr>
+                    <pic:cNvPr id="0" name=""/>
+                    <pic:cNvPicPr/>
+                  </pic:nvPicPr>
+                  <pic:blipFill>
+                    <a:blip r:embed="rId15"/>
+                    <a:stretch>
+                      <a:fillRect/>
+                    </a:stretch>
+                  </pic:blipFill>
+                  <pic:spPr>
+                    <a:xfrm>
+                      <a:off x="0" y="0"/>
+                      <a:ext cx="4464539" cy="3108960"/>
+                    </a:xfrm>
+                    <a:prstGeom prst="rect">
+                      <a:avLst/>
+                    </a:prstGeom>
+                  </pic:spPr>
+                </pic:pic>
+              </a:graphicData>
+            </a:graphic>
+          </wp:inline>
+        </w:drawing>
       </w:r>
     </w:p>
     <w:p>
       <w:pPr>
-        <w:pStyle w:val="Heading1"/>
+        <w:spacing w:after="0"/>
+        <w:jc w:val="center"/>
+        <w:rPr>
+          <w:b/>
+        </w:rPr>
       </w:pPr>
-      <w:bookmarkStart w:id="7" w:name="_Toc363138067"/>
-      <w:r>
-        <w:lastRenderedPageBreak/>
-        <w:t>Managing Your Batches</w:t>
-      </w:r>
-      <w:bookmarkEnd w:id="7"/>
+      <w:r>
+        <w:rPr>
+          <w:b/>
+        </w:rPr>
+        <w:t xml:space="preserve">Figure </w:t>
+      </w:r>
+      <w:r>
+        <w:rPr>
+          <w:b/>
+        </w:rPr>
+        <w:t>3</w:t>
+      </w:r>
+      <w:r>
+        <w:rPr>
+          <w:b/>
+        </w:rPr>
+        <w:t>.</w:t>
+      </w:r>
+      <w:r>
+        <w:rPr>
+          <w:b/>
+        </w:rPr>
+        <w:t xml:space="preserve"> </w:t>
+      </w:r>
+      <w:r>
+        <w:rPr>
+          <w:b/>
+        </w:rPr>
+        <w:t xml:space="preserve"> </w:t>
+      </w:r>
+      <w:r>
+        <w:rPr>
+          <w:b/>
+        </w:rPr>
+        <w:t>Recipes</w:t>
+      </w:r>
+      <w:r>
+        <w:rPr>
+          <w:b/>
+        </w:rPr>
+        <w:t xml:space="preserve"> Screen</w:t>
+      </w:r>
     </w:p>
     <w:p>
+      <w:pPr>
+        <w:spacing w:after="0"/>
+      </w:pPr>
+    </w:p>
+    <w:p>
+      <w:pPr>
+        <w:ind w:firstLine="576"/>
+        <w:jc w:val="both"/>
+      </w:pPr>
+      <w:r>
+        <w:rPr>
+          <w:noProof/>
+        </w:rPr>
+        <w:drawing>
+          <wp:anchor distT="0" distB="0" distL="114300" distR="114300" simplePos="0" relativeHeight="251676672" behindDoc="1" locked="0" layoutInCell="1" allowOverlap="1" wp14:anchorId="600E3D4B" wp14:editId="1D525332">
+            <wp:simplePos x="0" y="0"/>
+            <wp:positionH relativeFrom="column">
+              <wp:posOffset>0</wp:posOffset>
+            </wp:positionH>
+            <wp:positionV relativeFrom="paragraph">
+              <wp:posOffset>229235</wp:posOffset>
+            </wp:positionV>
+            <wp:extent cx="2580005" cy="274320"/>
+            <wp:effectExtent l="0" t="0" r="0" b="0"/>
+            <wp:wrapTight wrapText="bothSides">
+              <wp:wrapPolygon edited="0">
+                <wp:start x="0" y="0"/>
+                <wp:lineTo x="0" y="19500"/>
+                <wp:lineTo x="21371" y="19500"/>
+                <wp:lineTo x="21371" y="0"/>
+                <wp:lineTo x="0" y="0"/>
+              </wp:wrapPolygon>
+            </wp:wrapTight>
+            <wp:docPr id="5" name="Picture 5"/>
+            <wp:cNvGraphicFramePr>
+              <a:graphicFrameLocks xmlns:a="http://schemas.openxmlformats.org/drawingml/2006/main" noChangeAspect="1"/>
+            </wp:cNvGraphicFramePr>
+            <a:graphic xmlns:a="http://schemas.openxmlformats.org/drawingml/2006/main">
+              <a:graphicData uri="http://schemas.openxmlformats.org/drawingml/2006/picture">
+                <pic:pic xmlns:pic="http://schemas.openxmlformats.org/drawingml/2006/picture">
+                  <pic:nvPicPr>
+                    <pic:cNvPr id="0" name="Picture 2"/>
+                    <pic:cNvPicPr>
+                      <a:picLocks noChangeAspect="1" noChangeArrowheads="1"/>
+                    </pic:cNvPicPr>
+                  </pic:nvPicPr>
+                  <pic:blipFill>
+                    <a:blip r:embed="rId16">
+                      <a:extLst>
+                        <a:ext uri="{28A0092B-C50C-407E-A947-70E740481C1C}">
+                          <a14:useLocalDpi xmlns:a14="http://schemas.microsoft.com/office/drawing/2010/main" val="0"/>
+                        </a:ext>
+                      </a:extLst>
+                    </a:blip>
+                    <a:srcRect/>
+                    <a:stretch>
+                      <a:fillRect/>
+                    </a:stretch>
+                  </pic:blipFill>
+                  <pic:spPr bwMode="auto">
+                    <a:xfrm>
+                      <a:off x="0" y="0"/>
+                      <a:ext cx="2580005" cy="274320"/>
+                    </a:xfrm>
+                    <a:prstGeom prst="rect">
+                      <a:avLst/>
+                    </a:prstGeom>
+                    <a:noFill/>
+                    <a:ln>
+                      <a:noFill/>
+                    </a:ln>
+                  </pic:spPr>
+                </pic:pic>
+              </a:graphicData>
+            </a:graphic>
+            <wp14:sizeRelH relativeFrom="page">
+              <wp14:pctWidth>0</wp14:pctWidth>
+            </wp14:sizeRelH>
+            <wp14:sizeRelV relativeFrom="page">
+              <wp14:pctHeight>0</wp14:pctHeight>
+            </wp14:sizeRelV>
+          </wp:anchor>
+        </w:drawing>
+      </w:r>
+      <w:r>
+        <w:t xml:space="preserve">There are three submenus.  The first, My Recipes, is the default view and </w:t>
+      </w:r>
+      <w:r>
+        <w:t xml:space="preserve">contains all of the recipes you have saved in Brewers Buddy.  The second, Friend’s Recipes, lists all of the recipes from any Brewers Buddy friends you have made.  </w:t>
+      </w:r>
+      <w:r>
+        <w:t>Friends will be described in a later section.</w:t>
+      </w:r>
+      <w:r>
+        <w:t xml:space="preserve">  The third option, Create New, is the one you will use to enter all of your great recipes into the system.</w:t>
+      </w:r>
+    </w:p>
+    <w:p>
+      <w:pPr>
+        <w:ind w:firstLine="576"/>
+        <w:jc w:val="both"/>
+      </w:pPr>
       <w:r>
         <w:rPr>
           <w:noProof/>
@@ -2755,7 +3832,1326 @@
         <mc:AlternateContent>
           <mc:Choice Requires="wps">
             <w:drawing>
-              <wp:anchor distT="0" distB="0" distL="91440" distR="91440" simplePos="0" relativeHeight="251670528" behindDoc="0" locked="0" layoutInCell="1" allowOverlap="1" wp14:anchorId="2B4BECAE" wp14:editId="1AC3A874">
+              <wp:anchor distT="91440" distB="91440" distL="114300" distR="114300" simplePos="0" relativeHeight="251678720" behindDoc="1" locked="0" layoutInCell="0" allowOverlap="1" wp14:anchorId="237DC685" wp14:editId="2B3595F0">
+                <wp:simplePos x="0" y="0"/>
+                <wp:positionH relativeFrom="margin">
+                  <wp:posOffset>4095750</wp:posOffset>
+                </wp:positionH>
+                <wp:positionV relativeFrom="margin">
+                  <wp:posOffset>7096125</wp:posOffset>
+                </wp:positionV>
+                <wp:extent cx="1920240" cy="885825"/>
+                <wp:effectExtent l="0" t="0" r="22860" b="28575"/>
+                <wp:wrapTight wrapText="bothSides">
+                  <wp:wrapPolygon edited="0">
+                    <wp:start x="0" y="0"/>
+                    <wp:lineTo x="0" y="21832"/>
+                    <wp:lineTo x="21000" y="21832"/>
+                    <wp:lineTo x="21643" y="19974"/>
+                    <wp:lineTo x="21643" y="0"/>
+                    <wp:lineTo x="0" y="0"/>
+                  </wp:wrapPolygon>
+                </wp:wrapTight>
+                <wp:docPr id="15" name="AutoShape 2"/>
+                <wp:cNvGraphicFramePr>
+                  <a:graphicFrameLocks xmlns:a="http://schemas.openxmlformats.org/drawingml/2006/main"/>
+                </wp:cNvGraphicFramePr>
+                <a:graphic xmlns:a="http://schemas.openxmlformats.org/drawingml/2006/main">
+                  <a:graphicData uri="http://schemas.microsoft.com/office/word/2010/wordprocessingShape">
+                    <wps:wsp>
+                      <wps:cNvSpPr>
+                        <a:spLocks noChangeArrowheads="1"/>
+                      </wps:cNvSpPr>
+                      <wps:spPr bwMode="auto">
+                        <a:xfrm>
+                          <a:off x="0" y="0"/>
+                          <a:ext cx="1920240" cy="885825"/>
+                        </a:xfrm>
+                        <a:prstGeom prst="foldedCorner">
+                          <a:avLst>
+                            <a:gd name="adj" fmla="val 12500"/>
+                          </a:avLst>
+                        </a:prstGeom>
+                        <a:solidFill>
+                          <a:srgbClr val="CF7B79">
+                            <a:alpha val="30000"/>
+                          </a:srgbClr>
+                        </a:solidFill>
+                        <a:ln w="6350">
+                          <a:solidFill>
+                            <a:srgbClr val="969696"/>
+                          </a:solidFill>
+                          <a:round/>
+                          <a:headEnd/>
+                          <a:tailEnd/>
+                        </a:ln>
+                      </wps:spPr>
+                      <wps:txbx>
+                        <w:txbxContent>
+                          <w:p>
+                            <w:pPr>
+                              <w:spacing w:after="0" w:line="240" w:lineRule="auto"/>
+                              <w:rPr>
+                                <w:rFonts w:ascii="Bookman Old Style" w:eastAsiaTheme="majorEastAsia" w:hAnsi="Bookman Old Style" w:cstheme="majorBidi"/>
+                                <w:i/>
+                                <w:iCs/>
+                                <w:color w:val="595959" w:themeColor="text1" w:themeTint="A6"/>
+                                <w:sz w:val="18"/>
+                                <w:szCs w:val="18"/>
+                              </w:rPr>
+                            </w:pPr>
+                            <w:r>
+                              <w:rPr>
+                                <w:rFonts w:ascii="Bookman Old Style" w:eastAsiaTheme="majorEastAsia" w:hAnsi="Bookman Old Style" w:cstheme="majorBidi"/>
+                                <w:b/>
+                                <w:i/>
+                                <w:iCs/>
+                                <w:color w:val="595959" w:themeColor="text1" w:themeTint="A6"/>
+                                <w:sz w:val="18"/>
+                                <w:szCs w:val="18"/>
+                              </w:rPr>
+                              <w:t>Coach</w:t>
+                            </w:r>
+                            <w:r>
+                              <w:rPr>
+                                <w:rFonts w:ascii="Bookman Old Style" w:eastAsiaTheme="majorEastAsia" w:hAnsi="Bookman Old Style" w:cstheme="majorBidi"/>
+                                <w:i/>
+                                <w:iCs/>
+                                <w:color w:val="595959" w:themeColor="text1" w:themeTint="A6"/>
+                                <w:sz w:val="18"/>
+                                <w:szCs w:val="18"/>
+                              </w:rPr>
+                              <w:t xml:space="preserve">: </w:t>
+                            </w:r>
+                            <w:r>
+                              <w:rPr>
+                                <w:rFonts w:ascii="Bookman Old Style" w:eastAsiaTheme="majorEastAsia" w:hAnsi="Bookman Old Style" w:cstheme="majorBidi"/>
+                                <w:i/>
+                                <w:iCs/>
+                                <w:color w:val="595959" w:themeColor="text1" w:themeTint="A6"/>
+                                <w:sz w:val="18"/>
+                                <w:szCs w:val="18"/>
+                              </w:rPr>
+                              <w:t>What’ll it be, Normie</w:t>
+                            </w:r>
+                            <w:r>
+                              <w:rPr>
+                                <w:rFonts w:ascii="Bookman Old Style" w:eastAsiaTheme="majorEastAsia" w:hAnsi="Bookman Old Style" w:cstheme="majorBidi"/>
+                                <w:i/>
+                                <w:iCs/>
+                                <w:color w:val="595959" w:themeColor="text1" w:themeTint="A6"/>
+                                <w:sz w:val="18"/>
+                                <w:szCs w:val="18"/>
+                              </w:rPr>
+                              <w:t>?</w:t>
+                            </w:r>
+                          </w:p>
+                          <w:p>
+                            <w:pPr>
+                              <w:spacing w:after="0" w:line="240" w:lineRule="auto"/>
+                              <w:rPr>
+                                <w:rFonts w:ascii="Bookman Old Style" w:eastAsiaTheme="majorEastAsia" w:hAnsi="Bookman Old Style" w:cstheme="majorBidi"/>
+                                <w:b/>
+                                <w:i/>
+                                <w:iCs/>
+                                <w:color w:val="595959" w:themeColor="text1" w:themeTint="A6"/>
+                                <w:sz w:val="18"/>
+                                <w:szCs w:val="18"/>
+                              </w:rPr>
+                            </w:pPr>
+                          </w:p>
+                          <w:p>
+                            <w:pPr>
+                              <w:spacing w:after="0" w:line="240" w:lineRule="auto"/>
+                              <w:rPr>
+                                <w:rFonts w:ascii="Bookman Old Style" w:eastAsiaTheme="majorEastAsia" w:hAnsi="Bookman Old Style" w:cstheme="majorBidi"/>
+                                <w:i/>
+                                <w:iCs/>
+                                <w:color w:val="595959" w:themeColor="text1" w:themeTint="A6"/>
+                                <w:sz w:val="18"/>
+                                <w:szCs w:val="18"/>
+                              </w:rPr>
+                            </w:pPr>
+                            <w:r>
+                              <w:rPr>
+                                <w:rFonts w:ascii="Bookman Old Style" w:eastAsiaTheme="majorEastAsia" w:hAnsi="Bookman Old Style" w:cstheme="majorBidi"/>
+                                <w:b/>
+                                <w:i/>
+                                <w:iCs/>
+                                <w:color w:val="595959" w:themeColor="text1" w:themeTint="A6"/>
+                                <w:sz w:val="18"/>
+                                <w:szCs w:val="18"/>
+                              </w:rPr>
+                              <w:t>Norm</w:t>
+                            </w:r>
+                            <w:r>
+                              <w:rPr>
+                                <w:rFonts w:ascii="Bookman Old Style" w:eastAsiaTheme="majorEastAsia" w:hAnsi="Bookman Old Style" w:cstheme="majorBidi"/>
+                                <w:i/>
+                                <w:iCs/>
+                                <w:color w:val="595959" w:themeColor="text1" w:themeTint="A6"/>
+                                <w:sz w:val="18"/>
+                                <w:szCs w:val="18"/>
+                              </w:rPr>
+                              <w:t xml:space="preserve">: </w:t>
+                            </w:r>
+                            <w:r>
+                              <w:rPr>
+                                <w:rFonts w:ascii="Bookman Old Style" w:eastAsiaTheme="majorEastAsia" w:hAnsi="Bookman Old Style" w:cstheme="majorBidi"/>
+                                <w:i/>
+                                <w:iCs/>
+                                <w:color w:val="595959" w:themeColor="text1" w:themeTint="A6"/>
+                                <w:sz w:val="18"/>
+                                <w:szCs w:val="18"/>
+                              </w:rPr>
+                              <w:t xml:space="preserve">Just the usual Coach.  </w:t>
+                            </w:r>
+                            <w:proofErr w:type="gramStart"/>
+                            <w:r>
+                              <w:rPr>
+                                <w:rFonts w:ascii="Bookman Old Style" w:eastAsiaTheme="majorEastAsia" w:hAnsi="Bookman Old Style" w:cstheme="majorBidi"/>
+                                <w:i/>
+                                <w:iCs/>
+                                <w:color w:val="595959" w:themeColor="text1" w:themeTint="A6"/>
+                                <w:sz w:val="18"/>
+                                <w:szCs w:val="18"/>
+                              </w:rPr>
+                              <w:t>I’ll</w:t>
+                            </w:r>
+                            <w:proofErr w:type="gramEnd"/>
+                            <w:r>
+                              <w:rPr>
+                                <w:rFonts w:ascii="Bookman Old Style" w:eastAsiaTheme="majorEastAsia" w:hAnsi="Bookman Old Style" w:cstheme="majorBidi"/>
+                                <w:i/>
+                                <w:iCs/>
+                                <w:color w:val="595959" w:themeColor="text1" w:themeTint="A6"/>
+                                <w:sz w:val="18"/>
+                                <w:szCs w:val="18"/>
+                              </w:rPr>
+                              <w:t xml:space="preserve"> have a froth of beer and a snorkel.</w:t>
+                            </w:r>
+                          </w:p>
+                        </w:txbxContent>
+                      </wps:txbx>
+                      <wps:bodyPr rot="0" vert="horz" wrap="square" lIns="137160" tIns="91440" rIns="137160" bIns="45720" anchor="t" anchorCtr="0" upright="1">
+                        <a:noAutofit/>
+                      </wps:bodyPr>
+                    </wps:wsp>
+                  </a:graphicData>
+                </a:graphic>
+                <wp14:sizeRelH relativeFrom="page">
+                  <wp14:pctWidth>0</wp14:pctWidth>
+                </wp14:sizeRelH>
+                <wp14:sizeRelV relativeFrom="page">
+                  <wp14:pctHeight>0</wp14:pctHeight>
+                </wp14:sizeRelV>
+              </wp:anchor>
+            </w:drawing>
+          </mc:Choice>
+          <mc:Fallback>
+            <w:pict>
+              <v:shapetype id="_x0000_t65" coordsize="21600,21600" o:spt="65" adj="18900" path="m,l,21600@0,21600,21600@0,21600,xem@0,21600nfl@3@5c@7@9@11@13,21600@0e">
+                <v:formulas>
+                  <v:f eqn="val #0"/>
+                  <v:f eqn="sum 21600 0 @0"/>
+                  <v:f eqn="prod @1 8481 32768"/>
+                  <v:f eqn="sum @2 @0 0"/>
+                  <v:f eqn="prod @1 1117 32768"/>
+                  <v:f eqn="sum @4 @0 0"/>
+                  <v:f eqn="prod @1 11764 32768"/>
+                  <v:f eqn="sum @6 @0 0"/>
+                  <v:f eqn="prod @1 6144 32768"/>
+                  <v:f eqn="sum @8 @0 0"/>
+                  <v:f eqn="prod @1 20480 32768"/>
+                  <v:f eqn="sum @10 @0 0"/>
+                  <v:f eqn="prod @1 6144 32768"/>
+                  <v:f eqn="sum @12 @0 0"/>
+                </v:formulas>
+                <v:path o:extrusionok="f" gradientshapeok="t" o:connecttype="rect" textboxrect="0,0,21600,@13"/>
+                <v:handles>
+                  <v:h position="#0,bottomRight" xrange="10800,21600"/>
+                </v:handles>
+                <o:complex v:ext="view"/>
+              </v:shapetype>
+              <v:shape id="_x0000_s1032" type="#_x0000_t65" style="position:absolute;left:0;text-align:left;margin-left:322.5pt;margin-top:558.75pt;width:151.2pt;height:69.75pt;z-index:-251637760;visibility:visible;mso-wrap-style:square;mso-width-percent:0;mso-height-percent:0;mso-wrap-distance-left:9pt;mso-wrap-distance-top:7.2pt;mso-wrap-distance-right:9pt;mso-wrap-distance-bottom:7.2pt;mso-position-horizontal:absolute;mso-position-horizontal-relative:margin;mso-position-vertical:absolute;mso-position-vertical-relative:margin;mso-width-percent:0;mso-height-percent:0;mso-width-relative:page;mso-height-relative:page;v-text-anchor:top" o:gfxdata="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" o:allowincell="f" fillcolor="#cf7b79" strokecolor="#969696" strokeweight=".5pt">
+                <v:fill opacity="19789f"/>
+                <v:textbox inset="10.8pt,7.2pt,10.8pt">
+                  <w:txbxContent>
+                    <w:p>
+                      <w:pPr>
+                        <w:spacing w:after="0" w:line="240" w:lineRule="auto"/>
+                        <w:rPr>
+                          <w:rFonts w:ascii="Bookman Old Style" w:eastAsiaTheme="majorEastAsia" w:hAnsi="Bookman Old Style" w:cstheme="majorBidi"/>
+                          <w:i/>
+                          <w:iCs/>
+                          <w:color w:val="595959" w:themeColor="text1" w:themeTint="A6"/>
+                          <w:sz w:val="18"/>
+                          <w:szCs w:val="18"/>
+                        </w:rPr>
+                      </w:pPr>
+                      <w:r>
+                        <w:rPr>
+                          <w:rFonts w:ascii="Bookman Old Style" w:eastAsiaTheme="majorEastAsia" w:hAnsi="Bookman Old Style" w:cstheme="majorBidi"/>
+                          <w:b/>
+                          <w:i/>
+                          <w:iCs/>
+                          <w:color w:val="595959" w:themeColor="text1" w:themeTint="A6"/>
+                          <w:sz w:val="18"/>
+                          <w:szCs w:val="18"/>
+                        </w:rPr>
+                        <w:t>Coach</w:t>
+                      </w:r>
+                      <w:r>
+                        <w:rPr>
+                          <w:rFonts w:ascii="Bookman Old Style" w:eastAsiaTheme="majorEastAsia" w:hAnsi="Bookman Old Style" w:cstheme="majorBidi"/>
+                          <w:i/>
+                          <w:iCs/>
+                          <w:color w:val="595959" w:themeColor="text1" w:themeTint="A6"/>
+                          <w:sz w:val="18"/>
+                          <w:szCs w:val="18"/>
+                        </w:rPr>
+                        <w:t xml:space="preserve">: </w:t>
+                      </w:r>
+                      <w:r>
+                        <w:rPr>
+                          <w:rFonts w:ascii="Bookman Old Style" w:eastAsiaTheme="majorEastAsia" w:hAnsi="Bookman Old Style" w:cstheme="majorBidi"/>
+                          <w:i/>
+                          <w:iCs/>
+                          <w:color w:val="595959" w:themeColor="text1" w:themeTint="A6"/>
+                          <w:sz w:val="18"/>
+                          <w:szCs w:val="18"/>
+                        </w:rPr>
+                        <w:t>What’ll it be, Normie</w:t>
+                      </w:r>
+                      <w:r>
+                        <w:rPr>
+                          <w:rFonts w:ascii="Bookman Old Style" w:eastAsiaTheme="majorEastAsia" w:hAnsi="Bookman Old Style" w:cstheme="majorBidi"/>
+                          <w:i/>
+                          <w:iCs/>
+                          <w:color w:val="595959" w:themeColor="text1" w:themeTint="A6"/>
+                          <w:sz w:val="18"/>
+                          <w:szCs w:val="18"/>
+                        </w:rPr>
+                        <w:t>?</w:t>
+                      </w:r>
+                    </w:p>
+                    <w:p>
+                      <w:pPr>
+                        <w:spacing w:after="0" w:line="240" w:lineRule="auto"/>
+                        <w:rPr>
+                          <w:rFonts w:ascii="Bookman Old Style" w:eastAsiaTheme="majorEastAsia" w:hAnsi="Bookman Old Style" w:cstheme="majorBidi"/>
+                          <w:b/>
+                          <w:i/>
+                          <w:iCs/>
+                          <w:color w:val="595959" w:themeColor="text1" w:themeTint="A6"/>
+                          <w:sz w:val="18"/>
+                          <w:szCs w:val="18"/>
+                        </w:rPr>
+                      </w:pPr>
+                    </w:p>
+                    <w:p>
+                      <w:pPr>
+                        <w:spacing w:after="0" w:line="240" w:lineRule="auto"/>
+                        <w:rPr>
+                          <w:rFonts w:ascii="Bookman Old Style" w:eastAsiaTheme="majorEastAsia" w:hAnsi="Bookman Old Style" w:cstheme="majorBidi"/>
+                          <w:i/>
+                          <w:iCs/>
+                          <w:color w:val="595959" w:themeColor="text1" w:themeTint="A6"/>
+                          <w:sz w:val="18"/>
+                          <w:szCs w:val="18"/>
+                        </w:rPr>
+                      </w:pPr>
+                      <w:r>
+                        <w:rPr>
+                          <w:rFonts w:ascii="Bookman Old Style" w:eastAsiaTheme="majorEastAsia" w:hAnsi="Bookman Old Style" w:cstheme="majorBidi"/>
+                          <w:b/>
+                          <w:i/>
+                          <w:iCs/>
+                          <w:color w:val="595959" w:themeColor="text1" w:themeTint="A6"/>
+                          <w:sz w:val="18"/>
+                          <w:szCs w:val="18"/>
+                        </w:rPr>
+                        <w:t>Norm</w:t>
+                      </w:r>
+                      <w:r>
+                        <w:rPr>
+                          <w:rFonts w:ascii="Bookman Old Style" w:eastAsiaTheme="majorEastAsia" w:hAnsi="Bookman Old Style" w:cstheme="majorBidi"/>
+                          <w:i/>
+                          <w:iCs/>
+                          <w:color w:val="595959" w:themeColor="text1" w:themeTint="A6"/>
+                          <w:sz w:val="18"/>
+                          <w:szCs w:val="18"/>
+                        </w:rPr>
+                        <w:t xml:space="preserve">: </w:t>
+                      </w:r>
+                      <w:r>
+                        <w:rPr>
+                          <w:rFonts w:ascii="Bookman Old Style" w:eastAsiaTheme="majorEastAsia" w:hAnsi="Bookman Old Style" w:cstheme="majorBidi"/>
+                          <w:i/>
+                          <w:iCs/>
+                          <w:color w:val="595959" w:themeColor="text1" w:themeTint="A6"/>
+                          <w:sz w:val="18"/>
+                          <w:szCs w:val="18"/>
+                        </w:rPr>
+                        <w:t xml:space="preserve">Just the usual Coach.  </w:t>
+                      </w:r>
+                      <w:proofErr w:type="gramStart"/>
+                      <w:r>
+                        <w:rPr>
+                          <w:rFonts w:ascii="Bookman Old Style" w:eastAsiaTheme="majorEastAsia" w:hAnsi="Bookman Old Style" w:cstheme="majorBidi"/>
+                          <w:i/>
+                          <w:iCs/>
+                          <w:color w:val="595959" w:themeColor="text1" w:themeTint="A6"/>
+                          <w:sz w:val="18"/>
+                          <w:szCs w:val="18"/>
+                        </w:rPr>
+                        <w:t>I’ll</w:t>
+                      </w:r>
+                      <w:proofErr w:type="gramEnd"/>
+                      <w:r>
+                        <w:rPr>
+                          <w:rFonts w:ascii="Bookman Old Style" w:eastAsiaTheme="majorEastAsia" w:hAnsi="Bookman Old Style" w:cstheme="majorBidi"/>
+                          <w:i/>
+                          <w:iCs/>
+                          <w:color w:val="595959" w:themeColor="text1" w:themeTint="A6"/>
+                          <w:sz w:val="18"/>
+                          <w:szCs w:val="18"/>
+                        </w:rPr>
+                        <w:t xml:space="preserve"> have a froth of beer and a snorkel.</w:t>
+                      </w:r>
+                    </w:p>
+                  </w:txbxContent>
+                </v:textbox>
+                <w10:wrap type="tight" anchorx="margin" anchory="margin"/>
+              </v:shape>
+            </w:pict>
+          </mc:Fallback>
+        </mc:AlternateContent>
+      </w:r>
+      <w:r>
+        <w:t xml:space="preserve">Selecting </w:t>
+      </w:r>
+      <w:r>
+        <w:t>Create New will bring up the recipe entry form.  In the form, you will enter a name for the recipe, a description, any preparation step required, all of the process steps for making the recipe, the finishing steps that turn the batch into a final drink, and any cost information about this recipe that you want to track.</w:t>
+      </w:r>
+      <w:r>
+        <w:t xml:space="preserve">  After all the information has been enter select the save button to store it in your listing.</w:t>
+      </w:r>
+    </w:p>
+    <w:p>
+      <w:pPr>
+        <w:ind w:firstLine="576"/>
+        <w:jc w:val="both"/>
+      </w:pPr>
+      <w:r>
+        <w:rPr>
+          <w:noProof/>
+        </w:rPr>
+        <w:lastRenderedPageBreak/>
+        <w:drawing>
+          <wp:anchor distT="0" distB="0" distL="114300" distR="114300" simplePos="0" relativeHeight="251679744" behindDoc="1" locked="0" layoutInCell="1" allowOverlap="1" wp14:anchorId="2EF326DE" wp14:editId="4126DF13">
+            <wp:simplePos x="0" y="0"/>
+            <wp:positionH relativeFrom="column">
+              <wp:posOffset>3914775</wp:posOffset>
+            </wp:positionH>
+            <wp:positionV relativeFrom="paragraph">
+              <wp:posOffset>226695</wp:posOffset>
+            </wp:positionV>
+            <wp:extent cx="591820" cy="137160"/>
+            <wp:effectExtent l="0" t="0" r="0" b="0"/>
+            <wp:wrapTight wrapText="bothSides">
+              <wp:wrapPolygon edited="0">
+                <wp:start x="0" y="0"/>
+                <wp:lineTo x="0" y="18000"/>
+                <wp:lineTo x="20858" y="18000"/>
+                <wp:lineTo x="20858" y="0"/>
+                <wp:lineTo x="0" y="0"/>
+              </wp:wrapPolygon>
+            </wp:wrapTight>
+            <wp:docPr id="18" name="Picture 18"/>
+            <wp:cNvGraphicFramePr>
+              <a:graphicFrameLocks xmlns:a="http://schemas.openxmlformats.org/drawingml/2006/main" noChangeAspect="1"/>
+            </wp:cNvGraphicFramePr>
+            <a:graphic xmlns:a="http://schemas.openxmlformats.org/drawingml/2006/main">
+              <a:graphicData uri="http://schemas.openxmlformats.org/drawingml/2006/picture">
+                <pic:pic xmlns:pic="http://schemas.openxmlformats.org/drawingml/2006/picture">
+                  <pic:nvPicPr>
+                    <pic:cNvPr id="0" name="Picture 5"/>
+                    <pic:cNvPicPr>
+                      <a:picLocks noChangeAspect="1" noChangeArrowheads="1"/>
+                    </pic:cNvPicPr>
+                  </pic:nvPicPr>
+                  <pic:blipFill>
+                    <a:blip r:embed="rId17">
+                      <a:extLst>
+                        <a:ext uri="{28A0092B-C50C-407E-A947-70E740481C1C}">
+                          <a14:useLocalDpi xmlns:a14="http://schemas.microsoft.com/office/drawing/2010/main" val="0"/>
+                        </a:ext>
+                      </a:extLst>
+                    </a:blip>
+                    <a:srcRect/>
+                    <a:stretch>
+                      <a:fillRect/>
+                    </a:stretch>
+                  </pic:blipFill>
+                  <pic:spPr bwMode="auto">
+                    <a:xfrm>
+                      <a:off x="0" y="0"/>
+                      <a:ext cx="591820" cy="137160"/>
+                    </a:xfrm>
+                    <a:prstGeom prst="rect">
+                      <a:avLst/>
+                    </a:prstGeom>
+                    <a:noFill/>
+                    <a:ln>
+                      <a:noFill/>
+                    </a:ln>
+                  </pic:spPr>
+                </pic:pic>
+              </a:graphicData>
+            </a:graphic>
+            <wp14:sizeRelH relativeFrom="page">
+              <wp14:pctWidth>0</wp14:pctWidth>
+            </wp14:sizeRelH>
+            <wp14:sizeRelV relativeFrom="page">
+              <wp14:pctHeight>0</wp14:pctHeight>
+            </wp14:sizeRelV>
+          </wp:anchor>
+        </w:drawing>
+      </w:r>
+      <w:r>
+        <w:t xml:space="preserve">To review the details of any recipe, </w:t>
+      </w:r>
+      <w:r>
+        <w:t xml:space="preserve">you </w:t>
+      </w:r>
+      <w:r>
+        <w:t xml:space="preserve">just </w:t>
+      </w:r>
+      <w:r>
+        <w:t xml:space="preserve">need to </w:t>
+      </w:r>
+      <w:r>
+        <w:t>click on its’ name.</w:t>
+      </w:r>
+      <w:r>
+        <w:t xml:space="preserve">  Figure 4 shows all of the saved details for the Lager Bock recipe.  Above the information </w:t>
+      </w:r>
+      <w:r>
+        <w:t>are buttons</w:t>
+      </w:r>
+      <w:r>
+        <w:t xml:space="preserve">.  </w:t>
+      </w:r>
+      <w:r>
+        <w:t xml:space="preserve">Selecting Edit will bring up the recipe edit form.  You can </w:t>
+      </w:r>
+      <w:r>
+        <w:t xml:space="preserve">add new information to the recipe or </w:t>
+      </w:r>
+      <w:r>
+        <w:t xml:space="preserve">edit any of the information you entered </w:t>
+      </w:r>
+      <w:r>
+        <w:t xml:space="preserve">when creating the recipe.  The Delete button will permanently remove the recipe from your list.  </w:t>
+      </w:r>
+    </w:p>
+    <w:p>
+      <w:pPr>
+        <w:spacing w:after="0"/>
+        <w:ind w:firstLine="576"/>
+        <w:jc w:val="both"/>
+      </w:pPr>
+    </w:p>
+    <w:p>
+      <w:pPr>
+        <w:spacing w:after="0"/>
+        <w:jc w:val="center"/>
+      </w:pPr>
+      <w:r>
+        <w:rPr>
+          <w:noProof/>
+        </w:rPr>
+        <w:drawing>
+          <wp:inline distT="0" distB="0" distL="0" distR="0" wp14:anchorId="44749FB9" wp14:editId="49205705">
+            <wp:extent cx="4470711" cy="3108960"/>
+            <wp:effectExtent l="0" t="0" r="6350" b="0"/>
+            <wp:docPr id="14" name="Picture 14"/>
+            <wp:cNvGraphicFramePr>
+              <a:graphicFrameLocks xmlns:a="http://schemas.openxmlformats.org/drawingml/2006/main" noChangeAspect="1"/>
+            </wp:cNvGraphicFramePr>
+            <a:graphic xmlns:a="http://schemas.openxmlformats.org/drawingml/2006/main">
+              <a:graphicData uri="http://schemas.openxmlformats.org/drawingml/2006/picture">
+                <pic:pic xmlns:pic="http://schemas.openxmlformats.org/drawingml/2006/picture">
+                  <pic:nvPicPr>
+                    <pic:cNvPr id="0" name=""/>
+                    <pic:cNvPicPr/>
+                  </pic:nvPicPr>
+                  <pic:blipFill>
+                    <a:blip r:embed="rId18"/>
+                    <a:stretch>
+                      <a:fillRect/>
+                    </a:stretch>
+                  </pic:blipFill>
+                  <pic:spPr>
+                    <a:xfrm>
+                      <a:off x="0" y="0"/>
+                      <a:ext cx="4470711" cy="3108960"/>
+                    </a:xfrm>
+                    <a:prstGeom prst="rect">
+                      <a:avLst/>
+                    </a:prstGeom>
+                  </pic:spPr>
+                </pic:pic>
+              </a:graphicData>
+            </a:graphic>
+          </wp:inline>
+        </w:drawing>
+      </w:r>
+    </w:p>
+    <w:p>
+      <w:pPr>
+        <w:spacing w:after="0"/>
+        <w:jc w:val="center"/>
+        <w:rPr>
+          <w:b/>
+        </w:rPr>
+      </w:pPr>
+      <w:r>
+        <w:rPr>
+          <w:b/>
+        </w:rPr>
+        <w:t xml:space="preserve">Figure </w:t>
+      </w:r>
+      <w:r>
+        <w:rPr>
+          <w:b/>
+        </w:rPr>
+        <w:t>4</w:t>
+      </w:r>
+      <w:r>
+        <w:rPr>
+          <w:b/>
+        </w:rPr>
+        <w:t>.</w:t>
+      </w:r>
+      <w:r>
+        <w:rPr>
+          <w:b/>
+        </w:rPr>
+        <w:t xml:space="preserve"> </w:t>
+      </w:r>
+      <w:r>
+        <w:rPr>
+          <w:b/>
+        </w:rPr>
+        <w:t xml:space="preserve"> Recipes</w:t>
+      </w:r>
+      <w:r>
+        <w:rPr>
+          <w:b/>
+        </w:rPr>
+        <w:t xml:space="preserve"> </w:t>
+      </w:r>
+      <w:r>
+        <w:rPr>
+          <w:b/>
+        </w:rPr>
+        <w:t>Details</w:t>
+      </w:r>
+    </w:p>
+    <w:p/>
+    <w:p>
+      <w:pPr>
+        <w:ind w:firstLine="576"/>
+        <w:jc w:val="both"/>
+      </w:pPr>
+      <w:r>
+        <w:rPr>
+          <w:noProof/>
+        </w:rPr>
+        <w:drawing>
+          <wp:anchor distT="0" distB="0" distL="114300" distR="114300" simplePos="0" relativeHeight="251681792" behindDoc="1" locked="0" layoutInCell="1" allowOverlap="1" wp14:anchorId="78B73A59" wp14:editId="284658E0">
+            <wp:simplePos x="0" y="0"/>
+            <wp:positionH relativeFrom="column">
+              <wp:posOffset>695325</wp:posOffset>
+            </wp:positionH>
+            <wp:positionV relativeFrom="paragraph">
+              <wp:posOffset>6985</wp:posOffset>
+            </wp:positionV>
+            <wp:extent cx="544195" cy="182880"/>
+            <wp:effectExtent l="0" t="0" r="8255" b="7620"/>
+            <wp:wrapTight wrapText="bothSides">
+              <wp:wrapPolygon edited="0">
+                <wp:start x="0" y="0"/>
+                <wp:lineTo x="0" y="20250"/>
+                <wp:lineTo x="21172" y="20250"/>
+                <wp:lineTo x="21172" y="0"/>
+                <wp:lineTo x="0" y="0"/>
+              </wp:wrapPolygon>
+            </wp:wrapTight>
+            <wp:docPr id="19" name="Picture 19"/>
+            <wp:cNvGraphicFramePr>
+              <a:graphicFrameLocks xmlns:a="http://schemas.openxmlformats.org/drawingml/2006/main" noChangeAspect="1"/>
+            </wp:cNvGraphicFramePr>
+            <a:graphic xmlns:a="http://schemas.openxmlformats.org/drawingml/2006/main">
+              <a:graphicData uri="http://schemas.openxmlformats.org/drawingml/2006/picture">
+                <pic:pic xmlns:pic="http://schemas.openxmlformats.org/drawingml/2006/picture">
+                  <pic:nvPicPr>
+                    <pic:cNvPr id="0" name="Picture 6"/>
+                    <pic:cNvPicPr>
+                      <a:picLocks noChangeAspect="1" noChangeArrowheads="1"/>
+                    </pic:cNvPicPr>
+                  </pic:nvPicPr>
+                  <pic:blipFill>
+                    <a:blip r:embed="rId19">
+                      <a:extLst>
+                        <a:ext uri="{28A0092B-C50C-407E-A947-70E740481C1C}">
+                          <a14:useLocalDpi xmlns:a14="http://schemas.microsoft.com/office/drawing/2010/main" val="0"/>
+                        </a:ext>
+                      </a:extLst>
+                    </a:blip>
+                    <a:srcRect/>
+                    <a:stretch>
+                      <a:fillRect/>
+                    </a:stretch>
+                  </pic:blipFill>
+                  <pic:spPr bwMode="auto">
+                    <a:xfrm>
+                      <a:off x="0" y="0"/>
+                      <a:ext cx="544195" cy="182880"/>
+                    </a:xfrm>
+                    <a:prstGeom prst="rect">
+                      <a:avLst/>
+                    </a:prstGeom>
+                    <a:noFill/>
+                    <a:ln>
+                      <a:noFill/>
+                    </a:ln>
+                  </pic:spPr>
+                </pic:pic>
+              </a:graphicData>
+            </a:graphic>
+            <wp14:sizeRelH relativeFrom="page">
+              <wp14:pctWidth>0</wp14:pctWidth>
+            </wp14:sizeRelH>
+            <wp14:sizeRelV relativeFrom="page">
+              <wp14:pctHeight>0</wp14:pctHeight>
+            </wp14:sizeRelV>
+          </wp:anchor>
+        </w:drawing>
+      </w:r>
+      <w:r>
+        <w:t>The button will return you to the My Recipes page in Figure 3.</w:t>
+      </w:r>
+    </w:p>
+    <w:p>
+      <w:pPr>
+        <w:ind w:firstLine="576"/>
+        <w:jc w:val="both"/>
+      </w:pPr>
+    </w:p>
+    <w:p>
+      <w:r>
+        <w:rPr>
+          <w:noProof/>
+        </w:rPr>
+        <mc:AlternateContent>
+          <mc:Choice Requires="wps">
+            <w:drawing>
+              <wp:anchor distT="91440" distB="91440" distL="114300" distR="114300" simplePos="0" relativeHeight="251687936" behindDoc="0" locked="0" layoutInCell="0" allowOverlap="1" wp14:anchorId="53F78235" wp14:editId="594B15CD">
+                <wp:simplePos x="0" y="0"/>
+                <wp:positionH relativeFrom="margin">
+                  <wp:posOffset>1690370</wp:posOffset>
+                </wp:positionH>
+                <wp:positionV relativeFrom="margin">
+                  <wp:posOffset>5709920</wp:posOffset>
+                </wp:positionV>
+                <wp:extent cx="2548255" cy="1593850"/>
+                <wp:effectExtent l="0" t="0" r="26035" b="27305"/>
+                <wp:wrapSquare wrapText="bothSides"/>
+                <wp:docPr id="23" name="AutoShape 2"/>
+                <wp:cNvGraphicFramePr>
+                  <a:graphicFrameLocks xmlns:a="http://schemas.openxmlformats.org/drawingml/2006/main"/>
+                </wp:cNvGraphicFramePr>
+                <a:graphic xmlns:a="http://schemas.openxmlformats.org/drawingml/2006/main">
+                  <a:graphicData uri="http://schemas.microsoft.com/office/word/2010/wordprocessingShape">
+                    <wps:wsp>
+                      <wps:cNvSpPr>
+                        <a:spLocks noChangeArrowheads="1"/>
+                      </wps:cNvSpPr>
+                      <wps:spPr bwMode="auto">
+                        <a:xfrm>
+                          <a:off x="0" y="0"/>
+                          <a:ext cx="2548255" cy="1593850"/>
+                        </a:xfrm>
+                        <a:prstGeom prst="foldedCorner">
+                          <a:avLst>
+                            <a:gd name="adj" fmla="val 12500"/>
+                          </a:avLst>
+                        </a:prstGeom>
+                        <a:solidFill>
+                          <a:srgbClr val="CF7B79">
+                            <a:alpha val="30000"/>
+                          </a:srgbClr>
+                        </a:solidFill>
+                        <a:ln w="6350">
+                          <a:solidFill>
+                            <a:srgbClr val="969696"/>
+                          </a:solidFill>
+                          <a:round/>
+                          <a:headEnd/>
+                          <a:tailEnd/>
+                        </a:ln>
+                      </wps:spPr>
+                      <wps:txbx>
+                        <w:txbxContent>
+                          <w:p>
+                            <w:pPr>
+                              <w:spacing w:after="0" w:line="240" w:lineRule="auto"/>
+                              <w:rPr>
+                                <w:rFonts w:ascii="Bookman Old Style" w:eastAsiaTheme="majorEastAsia" w:hAnsi="Bookman Old Style" w:cstheme="majorBidi"/>
+                                <w:i/>
+                                <w:iCs/>
+                                <w:color w:val="595959" w:themeColor="text1" w:themeTint="A6"/>
+                                <w:sz w:val="18"/>
+                                <w:szCs w:val="18"/>
+                              </w:rPr>
+                            </w:pPr>
+                            <w:r>
+                              <w:rPr>
+                                <w:rFonts w:ascii="Bookman Old Style" w:eastAsiaTheme="majorEastAsia" w:hAnsi="Bookman Old Style" w:cstheme="majorBidi"/>
+                                <w:i/>
+                                <w:iCs/>
+                                <w:color w:val="595959" w:themeColor="text1" w:themeTint="A6"/>
+                                <w:sz w:val="18"/>
+                                <w:szCs w:val="18"/>
+                              </w:rPr>
+                              <w:t>There are many ways to the recognition of truth, and Burgundy is one of them.</w:t>
+                            </w:r>
+                          </w:p>
+                          <w:p>
+                            <w:pPr>
+                              <w:spacing w:after="0" w:line="240" w:lineRule="auto"/>
+                              <w:jc w:val="right"/>
+                              <w:rPr>
+                                <w:rFonts w:ascii="Bookman Old Style" w:eastAsiaTheme="majorEastAsia" w:hAnsi="Bookman Old Style" w:cstheme="majorBidi"/>
+                                <w:b/>
+                                <w:i/>
+                                <w:iCs/>
+                                <w:color w:val="595959" w:themeColor="text1" w:themeTint="A6"/>
+                                <w:sz w:val="14"/>
+                                <w:szCs w:val="14"/>
+                              </w:rPr>
+                            </w:pPr>
+                            <w:r>
+                              <w:rPr>
+                                <w:rFonts w:ascii="Bookman Old Style" w:eastAsiaTheme="majorEastAsia" w:hAnsi="Bookman Old Style" w:cstheme="majorBidi"/>
+                                <w:b/>
+                                <w:i/>
+                                <w:iCs/>
+                                <w:color w:val="595959" w:themeColor="text1" w:themeTint="A6"/>
+                                <w:sz w:val="14"/>
+                                <w:szCs w:val="14"/>
+                              </w:rPr>
+                              <w:t>Isak Dinesen</w:t>
+                            </w:r>
+                          </w:p>
+                        </w:txbxContent>
+                      </wps:txbx>
+                      <wps:bodyPr rot="0" vert="horz" wrap="square" lIns="137160" tIns="91440" rIns="137160" bIns="45720" anchor="t" anchorCtr="0" upright="1">
+                        <a:spAutoFit/>
+                      </wps:bodyPr>
+                    </wps:wsp>
+                  </a:graphicData>
+                </a:graphic>
+                <wp14:sizeRelH relativeFrom="page">
+                  <wp14:pctWidth>33000</wp14:pctWidth>
+                </wp14:sizeRelH>
+                <wp14:sizeRelV relativeFrom="page">
+                  <wp14:pctHeight>0</wp14:pctHeight>
+                </wp14:sizeRelV>
+              </wp:anchor>
+            </w:drawing>
+          </mc:Choice>
+          <mc:Fallback>
+            <w:pict>
+              <v:shape id="_x0000_s1033" type="#_x0000_t65" style="position:absolute;margin-left:133.1pt;margin-top:449.6pt;width:200.65pt;height:125.5pt;z-index:251687936;visibility:visible;mso-wrap-style:square;mso-width-percent:330;mso-height-percent:0;mso-wrap-distance-left:9pt;mso-wrap-distance-top:7.2pt;mso-wrap-distance-right:9pt;mso-wrap-distance-bottom:7.2pt;mso-position-horizontal:absolute;mso-position-horizontal-relative:margin;mso-position-vertical:absolute;mso-position-vertical-relative:margin;mso-width-percent:330;mso-height-percent:0;mso-width-relative:page;mso-height-relative:page;v-text-anchor:top" o:gfxdata="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" o:allowincell="f" fillcolor="#cf7b79" strokecolor="#969696" strokeweight=".5pt">
+                <v:fill opacity="19789f"/>
+                <v:textbox style="mso-fit-shape-to-text:t" inset="10.8pt,7.2pt,10.8pt">
+                  <w:txbxContent>
+                    <w:p>
+                      <w:pPr>
+                        <w:spacing w:after="0" w:line="240" w:lineRule="auto"/>
+                        <w:rPr>
+                          <w:rFonts w:ascii="Bookman Old Style" w:eastAsiaTheme="majorEastAsia" w:hAnsi="Bookman Old Style" w:cstheme="majorBidi"/>
+                          <w:i/>
+                          <w:iCs/>
+                          <w:color w:val="595959" w:themeColor="text1" w:themeTint="A6"/>
+                          <w:sz w:val="18"/>
+                          <w:szCs w:val="18"/>
+                        </w:rPr>
+                      </w:pPr>
+                      <w:r>
+                        <w:rPr>
+                          <w:rFonts w:ascii="Bookman Old Style" w:eastAsiaTheme="majorEastAsia" w:hAnsi="Bookman Old Style" w:cstheme="majorBidi"/>
+                          <w:i/>
+                          <w:iCs/>
+                          <w:color w:val="595959" w:themeColor="text1" w:themeTint="A6"/>
+                          <w:sz w:val="18"/>
+                          <w:szCs w:val="18"/>
+                        </w:rPr>
+                        <w:t>There are many ways to the recognition of truth, and Burgundy is one of them.</w:t>
+                      </w:r>
+                    </w:p>
+                    <w:p>
+                      <w:pPr>
+                        <w:spacing w:after="0" w:line="240" w:lineRule="auto"/>
+                        <w:jc w:val="right"/>
+                        <w:rPr>
+                          <w:rFonts w:ascii="Bookman Old Style" w:eastAsiaTheme="majorEastAsia" w:hAnsi="Bookman Old Style" w:cstheme="majorBidi"/>
+                          <w:b/>
+                          <w:i/>
+                          <w:iCs/>
+                          <w:color w:val="595959" w:themeColor="text1" w:themeTint="A6"/>
+                          <w:sz w:val="14"/>
+                          <w:szCs w:val="14"/>
+                        </w:rPr>
+                      </w:pPr>
+                      <w:r>
+                        <w:rPr>
+                          <w:rFonts w:ascii="Bookman Old Style" w:eastAsiaTheme="majorEastAsia" w:hAnsi="Bookman Old Style" w:cstheme="majorBidi"/>
+                          <w:b/>
+                          <w:i/>
+                          <w:iCs/>
+                          <w:color w:val="595959" w:themeColor="text1" w:themeTint="A6"/>
+                          <w:sz w:val="14"/>
+                          <w:szCs w:val="14"/>
+                        </w:rPr>
+                        <w:t>Isak Dinesen</w:t>
+                      </w:r>
+                    </w:p>
+                  </w:txbxContent>
+                </v:textbox>
+                <w10:wrap type="square" anchorx="margin" anchory="margin"/>
+              </v:shape>
+            </w:pict>
+          </mc:Fallback>
+        </mc:AlternateContent>
+      </w:r>
+    </w:p>
+    <w:p/>
+    <w:p/>
+    <w:p>
+      <w:pPr>
+        <w:rPr>
+          <w:b/>
+          <w:bCs/>
+        </w:rPr>
+      </w:pPr>
+      <w:r>
+        <w:rPr>
+          <w:noProof/>
+        </w:rPr>
+        <mc:AlternateContent>
+          <mc:Choice Requires="wps">
+            <w:drawing>
+              <wp:anchor distT="91440" distB="91440" distL="114300" distR="114300" simplePos="0" relativeHeight="251685888" behindDoc="0" locked="0" layoutInCell="0" allowOverlap="1" wp14:anchorId="5D5F7B9C" wp14:editId="3315EB03">
+                <wp:simplePos x="0" y="0"/>
+                <wp:positionH relativeFrom="margin">
+                  <wp:posOffset>1690370</wp:posOffset>
+                </wp:positionH>
+                <wp:positionV relativeFrom="margin">
+                  <wp:posOffset>6836410</wp:posOffset>
+                </wp:positionV>
+                <wp:extent cx="2548255" cy="1593850"/>
+                <wp:effectExtent l="0" t="0" r="26035" b="26035"/>
+                <wp:wrapSquare wrapText="bothSides"/>
+                <wp:docPr id="22" name="AutoShape 2"/>
+                <wp:cNvGraphicFramePr>
+                  <a:graphicFrameLocks xmlns:a="http://schemas.openxmlformats.org/drawingml/2006/main"/>
+                </wp:cNvGraphicFramePr>
+                <a:graphic xmlns:a="http://schemas.openxmlformats.org/drawingml/2006/main">
+                  <a:graphicData uri="http://schemas.microsoft.com/office/word/2010/wordprocessingShape">
+                    <wps:wsp>
+                      <wps:cNvSpPr>
+                        <a:spLocks noChangeArrowheads="1"/>
+                      </wps:cNvSpPr>
+                      <wps:spPr bwMode="auto">
+                        <a:xfrm>
+                          <a:off x="0" y="0"/>
+                          <a:ext cx="2548255" cy="1593850"/>
+                        </a:xfrm>
+                        <a:prstGeom prst="foldedCorner">
+                          <a:avLst>
+                            <a:gd name="adj" fmla="val 12500"/>
+                          </a:avLst>
+                        </a:prstGeom>
+                        <a:solidFill>
+                          <a:srgbClr val="CF7B79">
+                            <a:alpha val="30000"/>
+                          </a:srgbClr>
+                        </a:solidFill>
+                        <a:ln w="6350">
+                          <a:solidFill>
+                            <a:srgbClr val="969696"/>
+                          </a:solidFill>
+                          <a:round/>
+                          <a:headEnd/>
+                          <a:tailEnd/>
+                        </a:ln>
+                      </wps:spPr>
+                      <wps:txbx>
+                        <w:txbxContent>
+                          <w:p>
+                            <w:pPr>
+                              <w:spacing w:after="0" w:line="240" w:lineRule="auto"/>
+                              <w:rPr>
+                                <w:rFonts w:ascii="Bookman Old Style" w:eastAsiaTheme="majorEastAsia" w:hAnsi="Bookman Old Style" w:cstheme="majorBidi"/>
+                                <w:i/>
+                                <w:iCs/>
+                                <w:color w:val="595959" w:themeColor="text1" w:themeTint="A6"/>
+                                <w:sz w:val="18"/>
+                                <w:szCs w:val="18"/>
+                              </w:rPr>
+                            </w:pPr>
+                            <w:r>
+                              <w:rPr>
+                                <w:rFonts w:ascii="Bookman Old Style" w:eastAsiaTheme="majorEastAsia" w:hAnsi="Bookman Old Style" w:cstheme="majorBidi"/>
+                                <w:i/>
+                                <w:iCs/>
+                                <w:color w:val="595959" w:themeColor="text1" w:themeTint="A6"/>
+                                <w:sz w:val="18"/>
+                                <w:szCs w:val="18"/>
+                              </w:rPr>
+                              <w:t>So laugh, lads, and quaff, lads,</w:t>
+                            </w:r>
+                          </w:p>
+                          <w:p>
+                            <w:pPr>
+                              <w:spacing w:after="0" w:line="240" w:lineRule="auto"/>
+                              <w:rPr>
+                                <w:rFonts w:ascii="Bookman Old Style" w:eastAsiaTheme="majorEastAsia" w:hAnsi="Bookman Old Style" w:cstheme="majorBidi"/>
+                                <w:i/>
+                                <w:iCs/>
+                                <w:color w:val="595959" w:themeColor="text1" w:themeTint="A6"/>
+                                <w:sz w:val="18"/>
+                                <w:szCs w:val="18"/>
+                              </w:rPr>
+                            </w:pPr>
+                            <w:r>
+                              <w:rPr>
+                                <w:rFonts w:ascii="Bookman Old Style" w:eastAsiaTheme="majorEastAsia" w:hAnsi="Bookman Old Style" w:cstheme="majorBidi"/>
+                                <w:i/>
+                                <w:iCs/>
+                                <w:color w:val="595959" w:themeColor="text1" w:themeTint="A6"/>
+                                <w:sz w:val="18"/>
+                                <w:szCs w:val="18"/>
+                              </w:rPr>
+                              <w:t>Twill make yous tout and hale</w:t>
+                            </w:r>
+                            <w:proofErr w:type="gramStart"/>
+                            <w:r>
+                              <w:rPr>
+                                <w:rFonts w:ascii="Bookman Old Style" w:eastAsiaTheme="majorEastAsia" w:hAnsi="Bookman Old Style" w:cstheme="majorBidi"/>
+                                <w:i/>
+                                <w:iCs/>
+                                <w:color w:val="595959" w:themeColor="text1" w:themeTint="A6"/>
+                                <w:sz w:val="18"/>
+                                <w:szCs w:val="18"/>
+                              </w:rPr>
+                              <w:t>;</w:t>
+                            </w:r>
+                            <w:proofErr w:type="gramEnd"/>
+                          </w:p>
+                          <w:p>
+                            <w:pPr>
+                              <w:spacing w:after="0" w:line="240" w:lineRule="auto"/>
+                              <w:rPr>
+                                <w:rFonts w:ascii="Bookman Old Style" w:eastAsiaTheme="majorEastAsia" w:hAnsi="Bookman Old Style" w:cstheme="majorBidi"/>
+                                <w:i/>
+                                <w:iCs/>
+                                <w:color w:val="595959" w:themeColor="text1" w:themeTint="A6"/>
+                                <w:sz w:val="18"/>
+                                <w:szCs w:val="18"/>
+                              </w:rPr>
+                            </w:pPr>
+                            <w:r>
+                              <w:rPr>
+                                <w:rFonts w:ascii="Bookman Old Style" w:eastAsiaTheme="majorEastAsia" w:hAnsi="Bookman Old Style" w:cstheme="majorBidi"/>
+                                <w:i/>
+                                <w:iCs/>
+                                <w:color w:val="595959" w:themeColor="text1" w:themeTint="A6"/>
+                                <w:sz w:val="18"/>
+                                <w:szCs w:val="18"/>
+                              </w:rPr>
+                              <w:t xml:space="preserve">Through all my days, </w:t>
+                            </w:r>
+                            <w:proofErr w:type="gramStart"/>
+                            <w:r>
+                              <w:rPr>
+                                <w:rFonts w:ascii="Bookman Old Style" w:eastAsiaTheme="majorEastAsia" w:hAnsi="Bookman Old Style" w:cstheme="majorBidi"/>
+                                <w:i/>
+                                <w:iCs/>
+                                <w:color w:val="595959" w:themeColor="text1" w:themeTint="A6"/>
+                                <w:sz w:val="18"/>
+                                <w:szCs w:val="18"/>
+                              </w:rPr>
+                              <w:t>I’ll</w:t>
+                            </w:r>
+                            <w:proofErr w:type="gramEnd"/>
+                            <w:r>
+                              <w:rPr>
+                                <w:rFonts w:ascii="Bookman Old Style" w:eastAsiaTheme="majorEastAsia" w:hAnsi="Bookman Old Style" w:cstheme="majorBidi"/>
+                                <w:i/>
+                                <w:iCs/>
+                                <w:color w:val="595959" w:themeColor="text1" w:themeTint="A6"/>
+                                <w:sz w:val="18"/>
+                                <w:szCs w:val="18"/>
+                              </w:rPr>
+                              <w:t xml:space="preserve"> sing the praise of Brown October ale</w:t>
+                            </w:r>
+                            <w:r>
+                              <w:rPr>
+                                <w:rFonts w:ascii="Bookman Old Style" w:eastAsiaTheme="majorEastAsia" w:hAnsi="Bookman Old Style" w:cstheme="majorBidi"/>
+                                <w:i/>
+                                <w:iCs/>
+                                <w:color w:val="595959" w:themeColor="text1" w:themeTint="A6"/>
+                                <w:sz w:val="18"/>
+                                <w:szCs w:val="18"/>
+                              </w:rPr>
+                              <w:t>.</w:t>
+                            </w:r>
+                          </w:p>
+                          <w:p>
+                            <w:pPr>
+                              <w:spacing w:after="0" w:line="240" w:lineRule="auto"/>
+                              <w:jc w:val="right"/>
+                              <w:rPr>
+                                <w:rFonts w:ascii="Bookman Old Style" w:eastAsiaTheme="majorEastAsia" w:hAnsi="Bookman Old Style" w:cstheme="majorBidi"/>
+                                <w:b/>
+                                <w:i/>
+                                <w:iCs/>
+                                <w:color w:val="595959" w:themeColor="text1" w:themeTint="A6"/>
+                                <w:sz w:val="14"/>
+                                <w:szCs w:val="14"/>
+                              </w:rPr>
+                            </w:pPr>
+                            <w:r>
+                              <w:rPr>
+                                <w:rFonts w:ascii="Bookman Old Style" w:eastAsiaTheme="majorEastAsia" w:hAnsi="Bookman Old Style" w:cstheme="majorBidi"/>
+                                <w:b/>
+                                <w:i/>
+                                <w:iCs/>
+                                <w:color w:val="595959" w:themeColor="text1" w:themeTint="A6"/>
+                                <w:sz w:val="14"/>
+                                <w:szCs w:val="14"/>
+                              </w:rPr>
+                              <w:t>Song from Robin Hood</w:t>
+                            </w:r>
+                          </w:p>
+                        </w:txbxContent>
+                      </wps:txbx>
+                      <wps:bodyPr rot="0" vert="horz" wrap="square" lIns="137160" tIns="91440" rIns="137160" bIns="45720" anchor="t" anchorCtr="0" upright="1">
+                        <a:spAutoFit/>
+                      </wps:bodyPr>
+                    </wps:wsp>
+                  </a:graphicData>
+                </a:graphic>
+                <wp14:sizeRelH relativeFrom="page">
+                  <wp14:pctWidth>33000</wp14:pctWidth>
+                </wp14:sizeRelH>
+                <wp14:sizeRelV relativeFrom="page">
+                  <wp14:pctHeight>0</wp14:pctHeight>
+                </wp14:sizeRelV>
+              </wp:anchor>
+            </w:drawing>
+          </mc:Choice>
+          <mc:Fallback>
+            <w:pict>
+              <v:shape id="_x0000_s1034" type="#_x0000_t65" style="position:absolute;margin-left:133.1pt;margin-top:538.3pt;width:200.65pt;height:125.5pt;z-index:251685888;visibility:visible;mso-wrap-style:square;mso-width-percent:330;mso-height-percent:0;mso-wrap-distance-left:9pt;mso-wrap-distance-top:7.2pt;mso-wrap-distance-right:9pt;mso-wrap-distance-bottom:7.2pt;mso-position-horizontal:absolute;mso-position-horizontal-relative:margin;mso-position-vertical:absolute;mso-position-vertical-relative:margin;mso-width-percent:330;mso-height-percent:0;mso-width-relative:page;mso-height-relative:page;v-text-anchor:top" o:gfxdata="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" o:allowincell="f" fillcolor="#cf7b79" strokecolor="#969696" strokeweight=".5pt">
+                <v:fill opacity="19789f"/>
+                <v:textbox style="mso-fit-shape-to-text:t" inset="10.8pt,7.2pt,10.8pt">
+                  <w:txbxContent>
+                    <w:p>
+                      <w:pPr>
+                        <w:spacing w:after="0" w:line="240" w:lineRule="auto"/>
+                        <w:rPr>
+                          <w:rFonts w:ascii="Bookman Old Style" w:eastAsiaTheme="majorEastAsia" w:hAnsi="Bookman Old Style" w:cstheme="majorBidi"/>
+                          <w:i/>
+                          <w:iCs/>
+                          <w:color w:val="595959" w:themeColor="text1" w:themeTint="A6"/>
+                          <w:sz w:val="18"/>
+                          <w:szCs w:val="18"/>
+                        </w:rPr>
+                      </w:pPr>
+                      <w:r>
+                        <w:rPr>
+                          <w:rFonts w:ascii="Bookman Old Style" w:eastAsiaTheme="majorEastAsia" w:hAnsi="Bookman Old Style" w:cstheme="majorBidi"/>
+                          <w:i/>
+                          <w:iCs/>
+                          <w:color w:val="595959" w:themeColor="text1" w:themeTint="A6"/>
+                          <w:sz w:val="18"/>
+                          <w:szCs w:val="18"/>
+                        </w:rPr>
+                        <w:t>So laugh, lads, and quaff, lads,</w:t>
+                      </w:r>
+                    </w:p>
+                    <w:p>
+                      <w:pPr>
+                        <w:spacing w:after="0" w:line="240" w:lineRule="auto"/>
+                        <w:rPr>
+                          <w:rFonts w:ascii="Bookman Old Style" w:eastAsiaTheme="majorEastAsia" w:hAnsi="Bookman Old Style" w:cstheme="majorBidi"/>
+                          <w:i/>
+                          <w:iCs/>
+                          <w:color w:val="595959" w:themeColor="text1" w:themeTint="A6"/>
+                          <w:sz w:val="18"/>
+                          <w:szCs w:val="18"/>
+                        </w:rPr>
+                      </w:pPr>
+                      <w:r>
+                        <w:rPr>
+                          <w:rFonts w:ascii="Bookman Old Style" w:eastAsiaTheme="majorEastAsia" w:hAnsi="Bookman Old Style" w:cstheme="majorBidi"/>
+                          <w:i/>
+                          <w:iCs/>
+                          <w:color w:val="595959" w:themeColor="text1" w:themeTint="A6"/>
+                          <w:sz w:val="18"/>
+                          <w:szCs w:val="18"/>
+                        </w:rPr>
+                        <w:t>Twill make yous tout and hale</w:t>
+                      </w:r>
+                      <w:proofErr w:type="gramStart"/>
+                      <w:r>
+                        <w:rPr>
+                          <w:rFonts w:ascii="Bookman Old Style" w:eastAsiaTheme="majorEastAsia" w:hAnsi="Bookman Old Style" w:cstheme="majorBidi"/>
+                          <w:i/>
+                          <w:iCs/>
+                          <w:color w:val="595959" w:themeColor="text1" w:themeTint="A6"/>
+                          <w:sz w:val="18"/>
+                          <w:szCs w:val="18"/>
+                        </w:rPr>
+                        <w:t>;</w:t>
+                      </w:r>
+                      <w:proofErr w:type="gramEnd"/>
+                    </w:p>
+                    <w:p>
+                      <w:pPr>
+                        <w:spacing w:after="0" w:line="240" w:lineRule="auto"/>
+                        <w:rPr>
+                          <w:rFonts w:ascii="Bookman Old Style" w:eastAsiaTheme="majorEastAsia" w:hAnsi="Bookman Old Style" w:cstheme="majorBidi"/>
+                          <w:i/>
+                          <w:iCs/>
+                          <w:color w:val="595959" w:themeColor="text1" w:themeTint="A6"/>
+                          <w:sz w:val="18"/>
+                          <w:szCs w:val="18"/>
+                        </w:rPr>
+                      </w:pPr>
+                      <w:r>
+                        <w:rPr>
+                          <w:rFonts w:ascii="Bookman Old Style" w:eastAsiaTheme="majorEastAsia" w:hAnsi="Bookman Old Style" w:cstheme="majorBidi"/>
+                          <w:i/>
+                          <w:iCs/>
+                          <w:color w:val="595959" w:themeColor="text1" w:themeTint="A6"/>
+                          <w:sz w:val="18"/>
+                          <w:szCs w:val="18"/>
+                        </w:rPr>
+                        <w:t xml:space="preserve">Through all my days, </w:t>
+                      </w:r>
+                      <w:proofErr w:type="gramStart"/>
+                      <w:r>
+                        <w:rPr>
+                          <w:rFonts w:ascii="Bookman Old Style" w:eastAsiaTheme="majorEastAsia" w:hAnsi="Bookman Old Style" w:cstheme="majorBidi"/>
+                          <w:i/>
+                          <w:iCs/>
+                          <w:color w:val="595959" w:themeColor="text1" w:themeTint="A6"/>
+                          <w:sz w:val="18"/>
+                          <w:szCs w:val="18"/>
+                        </w:rPr>
+                        <w:t>I’ll</w:t>
+                      </w:r>
+                      <w:proofErr w:type="gramEnd"/>
+                      <w:r>
+                        <w:rPr>
+                          <w:rFonts w:ascii="Bookman Old Style" w:eastAsiaTheme="majorEastAsia" w:hAnsi="Bookman Old Style" w:cstheme="majorBidi"/>
+                          <w:i/>
+                          <w:iCs/>
+                          <w:color w:val="595959" w:themeColor="text1" w:themeTint="A6"/>
+                          <w:sz w:val="18"/>
+                          <w:szCs w:val="18"/>
+                        </w:rPr>
+                        <w:t xml:space="preserve"> sing the praise of Brown October ale</w:t>
+                      </w:r>
+                      <w:r>
+                        <w:rPr>
+                          <w:rFonts w:ascii="Bookman Old Style" w:eastAsiaTheme="majorEastAsia" w:hAnsi="Bookman Old Style" w:cstheme="majorBidi"/>
+                          <w:i/>
+                          <w:iCs/>
+                          <w:color w:val="595959" w:themeColor="text1" w:themeTint="A6"/>
+                          <w:sz w:val="18"/>
+                          <w:szCs w:val="18"/>
+                        </w:rPr>
+                        <w:t>.</w:t>
+                      </w:r>
+                    </w:p>
+                    <w:p>
+                      <w:pPr>
+                        <w:spacing w:after="0" w:line="240" w:lineRule="auto"/>
+                        <w:jc w:val="right"/>
+                        <w:rPr>
+                          <w:rFonts w:ascii="Bookman Old Style" w:eastAsiaTheme="majorEastAsia" w:hAnsi="Bookman Old Style" w:cstheme="majorBidi"/>
+                          <w:b/>
+                          <w:i/>
+                          <w:iCs/>
+                          <w:color w:val="595959" w:themeColor="text1" w:themeTint="A6"/>
+                          <w:sz w:val="14"/>
+                          <w:szCs w:val="14"/>
+                        </w:rPr>
+                      </w:pPr>
+                      <w:r>
+                        <w:rPr>
+                          <w:rFonts w:ascii="Bookman Old Style" w:eastAsiaTheme="majorEastAsia" w:hAnsi="Bookman Old Style" w:cstheme="majorBidi"/>
+                          <w:b/>
+                          <w:i/>
+                          <w:iCs/>
+                          <w:color w:val="595959" w:themeColor="text1" w:themeTint="A6"/>
+                          <w:sz w:val="14"/>
+                          <w:szCs w:val="14"/>
+                        </w:rPr>
+                        <w:t>Song from Robin Hood</w:t>
+                      </w:r>
+                    </w:p>
+                  </w:txbxContent>
+                </v:textbox>
+                <w10:wrap type="square" anchorx="margin" anchory="margin"/>
+              </v:shape>
+            </w:pict>
+          </mc:Fallback>
+        </mc:AlternateContent>
+      </w:r>
+      <w:r>
+        <w:br w:type="page"/>
+      </w:r>
+    </w:p>
+    <w:p>
+      <w:pPr>
+        <w:pStyle w:val="Heading1"/>
+      </w:pPr>
+      <w:bookmarkStart w:id="8" w:name="_Toc363158130"/>
+      <w:r>
+        <w:lastRenderedPageBreak/>
+        <w:t>Managing Your Batches</w:t>
+      </w:r>
+      <w:bookmarkEnd w:id="8"/>
+    </w:p>
+    <w:p>
+      <w:r>
+        <w:rPr>
+          <w:noProof/>
+        </w:rPr>
+        <mc:AlternateContent>
+          <mc:Choice Requires="wps">
+            <w:drawing>
+              <wp:anchor distT="0" distB="0" distL="91440" distR="91440" simplePos="0" relativeHeight="251670528" behindDoc="0" locked="0" layoutInCell="1" allowOverlap="1" wp14:anchorId="0807566A" wp14:editId="1C8ACA2C">
                 <wp:simplePos x="0" y="0"/>
                 <wp:positionH relativeFrom="margin">
                   <wp:posOffset>708660</wp:posOffset>
@@ -2920,10 +5316,654 @@
     <w:p/>
     <w:p/>
     <w:p/>
+    <w:p>
+      <w:pPr>
+        <w:pStyle w:val="Heading2"/>
+      </w:pPr>
+      <w:bookmarkStart w:id="9" w:name="_Toc363158131"/>
+      <w:r>
+        <w:t>Batch Notes</w:t>
+      </w:r>
+      <w:bookmarkEnd w:id="9"/>
+    </w:p>
     <w:p/>
     <w:p/>
     <w:p/>
     <w:p/>
+    <w:p>
+      <w:pPr>
+        <w:pStyle w:val="Heading2"/>
+      </w:pPr>
+      <w:bookmarkStart w:id="10" w:name="_Toc363158132"/>
+      <w:r>
+        <w:t>Batch Actions</w:t>
+      </w:r>
+      <w:bookmarkEnd w:id="10"/>
+    </w:p>
+    <w:p/>
+    <w:p/>
+    <w:p/>
+    <w:p>
+      <w:pPr>
+        <w:pStyle w:val="Heading2"/>
+      </w:pPr>
+      <w:bookmarkStart w:id="11" w:name="_Toc363158133"/>
+      <w:r>
+        <w:t>Batch Measurements</w:t>
+      </w:r>
+      <w:bookmarkEnd w:id="11"/>
+    </w:p>
+    <w:p/>
+    <w:p/>
+    <w:p/>
+    <w:p/>
+    <w:p>
+      <w:pPr>
+        <w:pStyle w:val="Heading2"/>
+      </w:pPr>
+      <w:bookmarkStart w:id="12" w:name="_Toc363158134"/>
+      <w:r>
+        <w:t>Batch Comments</w:t>
+      </w:r>
+      <w:bookmarkEnd w:id="12"/>
+    </w:p>
+    <w:p/>
+    <w:p/>
+    <w:p/>
+    <w:p>
+      <w:pPr>
+        <w:pStyle w:val="Heading2"/>
+      </w:pPr>
+      <w:bookmarkStart w:id="13" w:name="_Toc363158135"/>
+      <w:r>
+        <w:lastRenderedPageBreak/>
+        <w:t>Batch Ratings</w:t>
+      </w:r>
+      <w:bookmarkEnd w:id="13"/>
+    </w:p>
+    <w:p/>
+    <w:p/>
+    <w:p/>
+    <w:p/>
+    <w:p/>
+    <w:p/>
+    <w:p>
+      <w:r>
+        <w:br w:type="page"/>
+      </w:r>
+    </w:p>
+    <w:p>
+      <w:pPr>
+        <w:pStyle w:val="Heading1"/>
+      </w:pPr>
+      <w:bookmarkStart w:id="14" w:name="_Toc363158136"/>
+      <w:r>
+        <w:lastRenderedPageBreak/>
+        <w:t>Storing Completed Batches in your Cellar</w:t>
+      </w:r>
+      <w:bookmarkEnd w:id="14"/>
+    </w:p>
+    <w:p>
+      <w:r>
+        <w:rPr>
+          <w:noProof/>
+        </w:rPr>
+        <mc:AlternateContent>
+          <mc:Choice Requires="wps">
+            <w:drawing>
+              <wp:anchor distT="0" distB="0" distL="91440" distR="91440" simplePos="0" relativeHeight="251689984" behindDoc="0" locked="0" layoutInCell="1" allowOverlap="1" wp14:anchorId="680A0A20" wp14:editId="6433601D">
+                <wp:simplePos x="0" y="0"/>
+                <wp:positionH relativeFrom="margin">
+                  <wp:posOffset>708660</wp:posOffset>
+                </wp:positionH>
+                <wp:positionV relativeFrom="line">
+                  <wp:posOffset>38100</wp:posOffset>
+                </wp:positionV>
+                <wp:extent cx="4688205" cy="962025"/>
+                <wp:effectExtent l="0" t="0" r="0" b="0"/>
+                <wp:wrapSquare wrapText="bothSides"/>
+                <wp:docPr id="24" name="Text Box 24"/>
+                <wp:cNvGraphicFramePr/>
+                <a:graphic xmlns:a="http://schemas.openxmlformats.org/drawingml/2006/main">
+                  <a:graphicData uri="http://schemas.microsoft.com/office/word/2010/wordprocessingShape">
+                    <wps:wsp>
+                      <wps:cNvSpPr txBox="1"/>
+                      <wps:spPr>
+                        <a:xfrm>
+                          <a:off x="0" y="0"/>
+                          <a:ext cx="4688205" cy="962025"/>
+                        </a:xfrm>
+                        <a:prstGeom prst="rect">
+                          <a:avLst/>
+                        </a:prstGeom>
+                        <a:noFill/>
+                        <a:ln w="6350">
+                          <a:noFill/>
+                        </a:ln>
+                        <a:effectLst/>
+                      </wps:spPr>
+                      <wps:txbx>
+                        <w:txbxContent>
+                          <w:p>
+                            <w:pPr>
+                              <w:spacing w:after="0"/>
+                              <w:rPr>
+                                <w:rFonts w:ascii="Bookman Old Style" w:hAnsi="Bookman Old Style" w:cs="Times New Roman"/>
+                                <w:sz w:val="18"/>
+                                <w:szCs w:val="18"/>
+                              </w:rPr>
+                            </w:pPr>
+                            <w:r>
+                              <w:rPr>
+                                <w:rFonts w:ascii="Bookman Old Style" w:hAnsi="Bookman Old Style" w:cs="Times New Roman"/>
+                                <w:sz w:val="18"/>
+                                <w:szCs w:val="18"/>
+                              </w:rPr>
+                              <w:t>Clearly, the pleasures wines afford are transitory – but so are those of the ballet, or of a musical performance.  Wine is inspiring and adds greatly to the joy of living</w:t>
+                            </w:r>
+                            <w:r>
+                              <w:rPr>
+                                <w:rFonts w:ascii="Bookman Old Style" w:hAnsi="Bookman Old Style" w:cs="Times New Roman"/>
+                                <w:sz w:val="18"/>
+                                <w:szCs w:val="18"/>
+                              </w:rPr>
+                              <w:t>.</w:t>
+                            </w:r>
+                          </w:p>
+                          <w:p>
+                            <w:pPr>
+                              <w:pStyle w:val="IntenseQuote"/>
+                              <w:spacing w:before="0" w:after="0"/>
+                              <w:jc w:val="right"/>
+                              <w:rPr>
+                                <w:rFonts w:ascii="Bookman Old Style" w:eastAsiaTheme="minorHAnsi" w:hAnsi="Bookman Old Style"/>
+                                <w:sz w:val="14"/>
+                                <w:szCs w:val="14"/>
+                              </w:rPr>
+                            </w:pPr>
+                            <w:r>
+                              <w:rPr>
+                                <w:rFonts w:ascii="Bookman Old Style" w:hAnsi="Bookman Old Style"/>
+                                <w:sz w:val="14"/>
+                                <w:szCs w:val="14"/>
+                              </w:rPr>
+                              <w:t>Napoleon</w:t>
+                            </w:r>
+                          </w:p>
+                        </w:txbxContent>
+                      </wps:txbx>
+                      <wps:bodyPr rot="0" spcFirstLastPara="0" vertOverflow="overflow" horzOverflow="overflow" vert="horz" wrap="square" lIns="91440" tIns="91440" rIns="91440" bIns="91440" numCol="1" spcCol="0" rtlCol="0" fromWordArt="0" anchor="ctr" anchorCtr="0" forceAA="0" compatLnSpc="1">
+                        <a:prstTxWarp prst="textNoShape">
+                          <a:avLst/>
+                        </a:prstTxWarp>
+                        <a:spAutoFit/>
+                      </wps:bodyPr>
+                    </wps:wsp>
+                  </a:graphicData>
+                </a:graphic>
+                <wp14:sizeRelH relativeFrom="margin">
+                  <wp14:pctWidth>0</wp14:pctWidth>
+                </wp14:sizeRelH>
+                <wp14:sizeRelV relativeFrom="margin">
+                  <wp14:pctHeight>0</wp14:pctHeight>
+                </wp14:sizeRelV>
+              </wp:anchor>
+            </w:drawing>
+          </mc:Choice>
+          <mc:Fallback>
+            <w:pict>
+              <v:shape id="Text Box 24" o:spid="_x0000_s1036" type="#_x0000_t202" style="position:absolute;margin-left:55.8pt;margin-top:3pt;width:369.15pt;height:75.75pt;z-index:251689984;visibility:visible;mso-wrap-style:square;mso-width-percent:0;mso-height-percent:0;mso-wrap-distance-left:7.2pt;mso-wrap-distance-top:0;mso-wrap-distance-right:7.2pt;mso-wrap-distance-bottom:0;mso-position-horizontal:absolute;mso-position-horizontal-relative:margin;mso-position-vertical:absolute;mso-position-vertical-relative:line;mso-width-percent:0;mso-height-percent:0;mso-width-relative:margin;mso-height-relative:margin;v-text-anchor:middle" o:gfxdata="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" filled="f" stroked="f" strokeweight=".5pt">
+                <v:textbox style="mso-fit-shape-to-text:t" inset=",7.2pt,,7.2pt">
+                  <w:txbxContent>
+                    <w:p>
+                      <w:pPr>
+                        <w:spacing w:after="0"/>
+                        <w:rPr>
+                          <w:rFonts w:ascii="Bookman Old Style" w:hAnsi="Bookman Old Style" w:cs="Times New Roman"/>
+                          <w:sz w:val="18"/>
+                          <w:szCs w:val="18"/>
+                        </w:rPr>
+                      </w:pPr>
+                      <w:r>
+                        <w:rPr>
+                          <w:rFonts w:ascii="Bookman Old Style" w:hAnsi="Bookman Old Style" w:cs="Times New Roman"/>
+                          <w:sz w:val="18"/>
+                          <w:szCs w:val="18"/>
+                        </w:rPr>
+                        <w:t>Clearly, the pleasures wines afford are transitory – but so are those of the ballet, or of a musical performance.  Wine is inspiring and adds greatly to the joy of living</w:t>
+                      </w:r>
+                      <w:r>
+                        <w:rPr>
+                          <w:rFonts w:ascii="Bookman Old Style" w:hAnsi="Bookman Old Style" w:cs="Times New Roman"/>
+                          <w:sz w:val="18"/>
+                          <w:szCs w:val="18"/>
+                        </w:rPr>
+                        <w:t>.</w:t>
+                      </w:r>
+                    </w:p>
+                    <w:p>
+                      <w:pPr>
+                        <w:pStyle w:val="IntenseQuote"/>
+                        <w:spacing w:before="0" w:after="0"/>
+                        <w:jc w:val="right"/>
+                        <w:rPr>
+                          <w:rFonts w:ascii="Bookman Old Style" w:eastAsiaTheme="minorHAnsi" w:hAnsi="Bookman Old Style"/>
+                          <w:sz w:val="14"/>
+                          <w:szCs w:val="14"/>
+                        </w:rPr>
+                      </w:pPr>
+                      <w:r>
+                        <w:rPr>
+                          <w:rFonts w:ascii="Bookman Old Style" w:hAnsi="Bookman Old Style"/>
+                          <w:sz w:val="14"/>
+                          <w:szCs w:val="14"/>
+                        </w:rPr>
+                        <w:t>Napoleon</w:t>
+                      </w:r>
+                    </w:p>
+                  </w:txbxContent>
+                </v:textbox>
+                <w10:wrap type="square" anchorx="margin" anchory="line"/>
+              </v:shape>
+            </w:pict>
+          </mc:Fallback>
+        </mc:AlternateContent>
+      </w:r>
+    </w:p>
+    <w:p/>
+    <w:p/>
+    <w:p/>
+    <w:p/>
+    <w:p/>
+    <w:p/>
+    <w:p/>
+    <w:p/>
+    <w:p/>
+    <w:p/>
+    <w:p/>
+    <w:p/>
+    <w:p/>
+    <w:p/>
+    <w:p>
+      <w:r>
+        <w:br w:type="page"/>
+      </w:r>
+    </w:p>
+    <w:p>
+      <w:pPr>
+        <w:pStyle w:val="Heading1"/>
+      </w:pPr>
+      <w:bookmarkStart w:id="15" w:name="_Toc363158137"/>
+      <w:r>
+        <w:lastRenderedPageBreak/>
+        <w:t>Making Friends with other Brewers</w:t>
+      </w:r>
+      <w:bookmarkEnd w:id="15"/>
+    </w:p>
+    <w:p>
+      <w:r>
+        <w:rPr>
+          <w:noProof/>
+        </w:rPr>
+        <mc:AlternateContent>
+          <mc:Choice Requires="wps">
+            <w:drawing>
+              <wp:anchor distT="0" distB="0" distL="91440" distR="91440" simplePos="0" relativeHeight="251692032" behindDoc="0" locked="0" layoutInCell="1" allowOverlap="1" wp14:anchorId="680A0A20" wp14:editId="6433601D">
+                <wp:simplePos x="0" y="0"/>
+                <wp:positionH relativeFrom="margin">
+                  <wp:posOffset>708660</wp:posOffset>
+                </wp:positionH>
+                <wp:positionV relativeFrom="line">
+                  <wp:posOffset>38100</wp:posOffset>
+                </wp:positionV>
+                <wp:extent cx="4688205" cy="962025"/>
+                <wp:effectExtent l="0" t="0" r="0" b="0"/>
+                <wp:wrapSquare wrapText="bothSides"/>
+                <wp:docPr id="25" name="Text Box 25"/>
+                <wp:cNvGraphicFramePr/>
+                <a:graphic xmlns:a="http://schemas.openxmlformats.org/drawingml/2006/main">
+                  <a:graphicData uri="http://schemas.microsoft.com/office/word/2010/wordprocessingShape">
+                    <wps:wsp>
+                      <wps:cNvSpPr txBox="1"/>
+                      <wps:spPr>
+                        <a:xfrm>
+                          <a:off x="0" y="0"/>
+                          <a:ext cx="4688205" cy="962025"/>
+                        </a:xfrm>
+                        <a:prstGeom prst="rect">
+                          <a:avLst/>
+                        </a:prstGeom>
+                        <a:noFill/>
+                        <a:ln w="6350">
+                          <a:noFill/>
+                        </a:ln>
+                        <a:effectLst/>
+                      </wps:spPr>
+                      <wps:txbx>
+                        <w:txbxContent>
+                          <w:p>
+                            <w:pPr>
+                              <w:spacing w:after="0"/>
+                              <w:rPr>
+                                <w:rFonts w:ascii="Bookman Old Style" w:hAnsi="Bookman Old Style" w:cs="Times New Roman"/>
+                                <w:sz w:val="18"/>
+                                <w:szCs w:val="18"/>
+                              </w:rPr>
+                            </w:pPr>
+                            <w:r>
+                              <w:rPr>
+                                <w:rFonts w:ascii="Bookman Old Style" w:hAnsi="Bookman Old Style" w:cs="Times New Roman"/>
+                                <w:sz w:val="18"/>
+                                <w:szCs w:val="18"/>
+                              </w:rPr>
+                              <w:t>I woman is a lot like beer.  They smell good, they look good, and you’d step over your own mother to get one</w:t>
+                            </w:r>
+                            <w:r>
+                              <w:rPr>
+                                <w:rFonts w:ascii="Bookman Old Style" w:hAnsi="Bookman Old Style" w:cs="Times New Roman"/>
+                                <w:sz w:val="18"/>
+                                <w:szCs w:val="18"/>
+                              </w:rPr>
+                              <w:t>.</w:t>
+                            </w:r>
+                          </w:p>
+                          <w:p>
+                            <w:pPr>
+                              <w:pStyle w:val="IntenseQuote"/>
+                              <w:spacing w:before="0" w:after="0"/>
+                              <w:jc w:val="right"/>
+                              <w:rPr>
+                                <w:rFonts w:ascii="Bookman Old Style" w:eastAsiaTheme="minorHAnsi" w:hAnsi="Bookman Old Style"/>
+                                <w:sz w:val="14"/>
+                                <w:szCs w:val="14"/>
+                              </w:rPr>
+                            </w:pPr>
+                            <w:r>
+                              <w:rPr>
+                                <w:rFonts w:ascii="Bookman Old Style" w:hAnsi="Bookman Old Style"/>
+                                <w:sz w:val="14"/>
+                                <w:szCs w:val="14"/>
+                              </w:rPr>
+                              <w:t>Homer Simpson</w:t>
+                            </w:r>
+                          </w:p>
+                        </w:txbxContent>
+                      </wps:txbx>
+                      <wps:bodyPr rot="0" spcFirstLastPara="0" vertOverflow="overflow" horzOverflow="overflow" vert="horz" wrap="square" lIns="91440" tIns="91440" rIns="91440" bIns="91440" numCol="1" spcCol="0" rtlCol="0" fromWordArt="0" anchor="ctr" anchorCtr="0" forceAA="0" compatLnSpc="1">
+                        <a:prstTxWarp prst="textNoShape">
+                          <a:avLst/>
+                        </a:prstTxWarp>
+                        <a:spAutoFit/>
+                      </wps:bodyPr>
+                    </wps:wsp>
+                  </a:graphicData>
+                </a:graphic>
+                <wp14:sizeRelH relativeFrom="margin">
+                  <wp14:pctWidth>0</wp14:pctWidth>
+                </wp14:sizeRelH>
+                <wp14:sizeRelV relativeFrom="margin">
+                  <wp14:pctHeight>0</wp14:pctHeight>
+                </wp14:sizeRelV>
+              </wp:anchor>
+            </w:drawing>
+          </mc:Choice>
+          <mc:Fallback>
+            <w:pict>
+              <v:shape id="Text Box 25" o:spid="_x0000_s1037" type="#_x0000_t202" style="position:absolute;margin-left:55.8pt;margin-top:3pt;width:369.15pt;height:75.75pt;z-index:251692032;visibility:visible;mso-wrap-style:square;mso-width-percent:0;mso-height-percent:0;mso-wrap-distance-left:7.2pt;mso-wrap-distance-top:0;mso-wrap-distance-right:7.2pt;mso-wrap-distance-bottom:0;mso-position-horizontal:absolute;mso-position-horizontal-relative:margin;mso-position-vertical:absolute;mso-position-vertical-relative:line;mso-width-percent:0;mso-height-percent:0;mso-width-relative:margin;mso-height-relative:margin;v-text-anchor:middle" o:gfxdata="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" filled="f" stroked="f" strokeweight=".5pt">
+                <v:textbox style="mso-fit-shape-to-text:t" inset=",7.2pt,,7.2pt">
+                  <w:txbxContent>
+                    <w:p>
+                      <w:pPr>
+                        <w:spacing w:after="0"/>
+                        <w:rPr>
+                          <w:rFonts w:ascii="Bookman Old Style" w:hAnsi="Bookman Old Style" w:cs="Times New Roman"/>
+                          <w:sz w:val="18"/>
+                          <w:szCs w:val="18"/>
+                        </w:rPr>
+                      </w:pPr>
+                      <w:r>
+                        <w:rPr>
+                          <w:rFonts w:ascii="Bookman Old Style" w:hAnsi="Bookman Old Style" w:cs="Times New Roman"/>
+                          <w:sz w:val="18"/>
+                          <w:szCs w:val="18"/>
+                        </w:rPr>
+                        <w:t>I woman is a lot like beer.  They smell good, they look good, and you’d step over your own mother to get one</w:t>
+                      </w:r>
+                      <w:r>
+                        <w:rPr>
+                          <w:rFonts w:ascii="Bookman Old Style" w:hAnsi="Bookman Old Style" w:cs="Times New Roman"/>
+                          <w:sz w:val="18"/>
+                          <w:szCs w:val="18"/>
+                        </w:rPr>
+                        <w:t>.</w:t>
+                      </w:r>
+                    </w:p>
+                    <w:p>
+                      <w:pPr>
+                        <w:pStyle w:val="IntenseQuote"/>
+                        <w:spacing w:before="0" w:after="0"/>
+                        <w:jc w:val="right"/>
+                        <w:rPr>
+                          <w:rFonts w:ascii="Bookman Old Style" w:eastAsiaTheme="minorHAnsi" w:hAnsi="Bookman Old Style"/>
+                          <w:sz w:val="14"/>
+                          <w:szCs w:val="14"/>
+                        </w:rPr>
+                      </w:pPr>
+                      <w:r>
+                        <w:rPr>
+                          <w:rFonts w:ascii="Bookman Old Style" w:hAnsi="Bookman Old Style"/>
+                          <w:sz w:val="14"/>
+                          <w:szCs w:val="14"/>
+                        </w:rPr>
+                        <w:t>Homer Simpson</w:t>
+                      </w:r>
+                    </w:p>
+                  </w:txbxContent>
+                </v:textbox>
+                <w10:wrap type="square" anchorx="margin" anchory="line"/>
+              </v:shape>
+            </w:pict>
+          </mc:Fallback>
+        </mc:AlternateContent>
+      </w:r>
+    </w:p>
+    <w:p/>
+    <w:p/>
+    <w:p/>
+    <w:p/>
+    <w:p/>
+    <w:p/>
+    <w:p/>
+    <w:p/>
+    <w:p/>
+    <w:p/>
+    <w:p/>
+    <w:p>
+      <w:r>
+        <w:br w:type="page"/>
+      </w:r>
+    </w:p>
+    <w:p>
+      <w:pPr>
+        <w:pStyle w:val="Heading1"/>
+      </w:pPr>
+      <w:bookmarkStart w:id="16" w:name="_Toc363158138"/>
+      <w:r>
+        <w:lastRenderedPageBreak/>
+        <w:t>I need Help</w:t>
+      </w:r>
+      <w:r>
+        <w:t>!</w:t>
+      </w:r>
+      <w:bookmarkEnd w:id="16"/>
+    </w:p>
+    <w:p>
+      <w:r>
+        <w:rPr>
+          <w:noProof/>
+        </w:rPr>
+        <mc:AlternateContent>
+          <mc:Choice Requires="wps">
+            <w:drawing>
+              <wp:anchor distT="0" distB="0" distL="91440" distR="91440" simplePos="0" relativeHeight="251694080" behindDoc="0" locked="0" layoutInCell="1" allowOverlap="1" wp14:anchorId="680A0A20" wp14:editId="6433601D">
+                <wp:simplePos x="0" y="0"/>
+                <wp:positionH relativeFrom="margin">
+                  <wp:posOffset>708660</wp:posOffset>
+                </wp:positionH>
+                <wp:positionV relativeFrom="line">
+                  <wp:posOffset>38100</wp:posOffset>
+                </wp:positionV>
+                <wp:extent cx="4688205" cy="962025"/>
+                <wp:effectExtent l="0" t="0" r="0" b="0"/>
+                <wp:wrapSquare wrapText="bothSides"/>
+                <wp:docPr id="26" name="Text Box 26"/>
+                <wp:cNvGraphicFramePr/>
+                <a:graphic xmlns:a="http://schemas.openxmlformats.org/drawingml/2006/main">
+                  <a:graphicData uri="http://schemas.microsoft.com/office/word/2010/wordprocessingShape">
+                    <wps:wsp>
+                      <wps:cNvSpPr txBox="1"/>
+                      <wps:spPr>
+                        <a:xfrm>
+                          <a:off x="0" y="0"/>
+                          <a:ext cx="4688205" cy="962025"/>
+                        </a:xfrm>
+                        <a:prstGeom prst="rect">
+                          <a:avLst/>
+                        </a:prstGeom>
+                        <a:noFill/>
+                        <a:ln w="6350">
+                          <a:noFill/>
+                        </a:ln>
+                        <a:effectLst/>
+                      </wps:spPr>
+                      <wps:txbx>
+                        <w:txbxContent>
+                          <w:p>
+                            <w:pPr>
+                              <w:spacing w:after="0"/>
+                              <w:rPr>
+                                <w:rFonts w:ascii="Bookman Old Style" w:hAnsi="Bookman Old Style" w:cs="Times New Roman"/>
+                                <w:sz w:val="18"/>
+                                <w:szCs w:val="18"/>
+                              </w:rPr>
+                            </w:pPr>
+                            <w:r>
+                              <w:rPr>
+                                <w:rFonts w:ascii="Bookman Old Style" w:hAnsi="Bookman Old Style" w:cs="Times New Roman"/>
+                                <w:sz w:val="18"/>
+                                <w:szCs w:val="18"/>
+                              </w:rPr>
+                              <w:t>I have no doubt that America is the best place to be a brewer because we don’t have the burden of having to carry on along brewing tradition.  We have more freedom to be creative and can gather influences from all over</w:t>
+                            </w:r>
+                            <w:r>
+                              <w:rPr>
+                                <w:rFonts w:ascii="Bookman Old Style" w:hAnsi="Bookman Old Style" w:cs="Times New Roman"/>
+                                <w:sz w:val="18"/>
+                                <w:szCs w:val="18"/>
+                              </w:rPr>
+                              <w:t>.</w:t>
+                            </w:r>
+                          </w:p>
+                          <w:p>
+                            <w:pPr>
+                              <w:pStyle w:val="IntenseQuote"/>
+                              <w:spacing w:before="0" w:after="0"/>
+                              <w:jc w:val="right"/>
+                              <w:rPr>
+                                <w:rFonts w:ascii="Bookman Old Style" w:eastAsiaTheme="minorHAnsi" w:hAnsi="Bookman Old Style"/>
+                                <w:sz w:val="14"/>
+                                <w:szCs w:val="14"/>
+                              </w:rPr>
+                            </w:pPr>
+                            <w:r>
+                              <w:rPr>
+                                <w:rFonts w:ascii="Bookman Old Style" w:hAnsi="Bookman Old Style"/>
+                                <w:sz w:val="14"/>
+                                <w:szCs w:val="14"/>
+                              </w:rPr>
+                              <w:t>Phil Markowski</w:t>
+                            </w:r>
+                          </w:p>
+                        </w:txbxContent>
+                      </wps:txbx>
+                      <wps:bodyPr rot="0" spcFirstLastPara="0" vertOverflow="overflow" horzOverflow="overflow" vert="horz" wrap="square" lIns="91440" tIns="91440" rIns="91440" bIns="91440" numCol="1" spcCol="0" rtlCol="0" fromWordArt="0" anchor="ctr" anchorCtr="0" forceAA="0" compatLnSpc="1">
+                        <a:prstTxWarp prst="textNoShape">
+                          <a:avLst/>
+                        </a:prstTxWarp>
+                        <a:spAutoFit/>
+                      </wps:bodyPr>
+                    </wps:wsp>
+                  </a:graphicData>
+                </a:graphic>
+                <wp14:sizeRelH relativeFrom="margin">
+                  <wp14:pctWidth>0</wp14:pctWidth>
+                </wp14:sizeRelH>
+                <wp14:sizeRelV relativeFrom="margin">
+                  <wp14:pctHeight>0</wp14:pctHeight>
+                </wp14:sizeRelV>
+              </wp:anchor>
+            </w:drawing>
+          </mc:Choice>
+          <mc:Fallback>
+            <w:pict>
+              <v:shape id="Text Box 26" o:spid="_x0000_s1038" type="#_x0000_t202" style="position:absolute;margin-left:55.8pt;margin-top:3pt;width:369.15pt;height:75.75pt;z-index:251694080;visibility:visible;mso-wrap-style:square;mso-width-percent:0;mso-height-percent:0;mso-wrap-distance-left:7.2pt;mso-wrap-distance-top:0;mso-wrap-distance-right:7.2pt;mso-wrap-distance-bottom:0;mso-position-horizontal:absolute;mso-position-horizontal-relative:margin;mso-position-vertical:absolute;mso-position-vertical-relative:line;mso-width-percent:0;mso-height-percent:0;mso-width-relative:margin;mso-height-relative:margin;v-text-anchor:middle" o:gfxdata="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" filled="f" stroked="f" strokeweight=".5pt">
+                <v:textbox style="mso-fit-shape-to-text:t" inset=",7.2pt,,7.2pt">
+                  <w:txbxContent>
+                    <w:p>
+                      <w:pPr>
+                        <w:spacing w:after="0"/>
+                        <w:rPr>
+                          <w:rFonts w:ascii="Bookman Old Style" w:hAnsi="Bookman Old Style" w:cs="Times New Roman"/>
+                          <w:sz w:val="18"/>
+                          <w:szCs w:val="18"/>
+                        </w:rPr>
+                      </w:pPr>
+                      <w:r>
+                        <w:rPr>
+                          <w:rFonts w:ascii="Bookman Old Style" w:hAnsi="Bookman Old Style" w:cs="Times New Roman"/>
+                          <w:sz w:val="18"/>
+                          <w:szCs w:val="18"/>
+                        </w:rPr>
+                        <w:t>I have no doubt that America is the best place to be a brewer because we don’t have the burden of having to carry on along brewing tradition.  We have more freedom to be creative and can gather influences from all over</w:t>
+                      </w:r>
+                      <w:r>
+                        <w:rPr>
+                          <w:rFonts w:ascii="Bookman Old Style" w:hAnsi="Bookman Old Style" w:cs="Times New Roman"/>
+                          <w:sz w:val="18"/>
+                          <w:szCs w:val="18"/>
+                        </w:rPr>
+                        <w:t>.</w:t>
+                      </w:r>
+                    </w:p>
+                    <w:p>
+                      <w:pPr>
+                        <w:pStyle w:val="IntenseQuote"/>
+                        <w:spacing w:before="0" w:after="0"/>
+                        <w:jc w:val="right"/>
+                        <w:rPr>
+                          <w:rFonts w:ascii="Bookman Old Style" w:eastAsiaTheme="minorHAnsi" w:hAnsi="Bookman Old Style"/>
+                          <w:sz w:val="14"/>
+                          <w:szCs w:val="14"/>
+                        </w:rPr>
+                      </w:pPr>
+                      <w:r>
+                        <w:rPr>
+                          <w:rFonts w:ascii="Bookman Old Style" w:hAnsi="Bookman Old Style"/>
+                          <w:sz w:val="14"/>
+                          <w:szCs w:val="14"/>
+                        </w:rPr>
+                        <w:t>Phil Markowski</w:t>
+                      </w:r>
+                    </w:p>
+                  </w:txbxContent>
+                </v:textbox>
+                <w10:wrap type="square" anchorx="margin" anchory="line"/>
+              </v:shape>
+            </w:pict>
+          </mc:Fallback>
+        </mc:AlternateContent>
+      </w:r>
+    </w:p>
     <w:p/>
     <w:p/>
     <w:p/>
@@ -3036,7 +6076,7 @@
         <w:sz w:val="24"/>
         <w:szCs w:val="24"/>
       </w:rPr>
-      <w:t>1</w:t>
+      <w:t>4</w:t>
     </w:r>
     <w:r>
       <w:rPr>
@@ -4213,73 +7253,7 @@
 </file>
 
 <file path=word/glossary/document.xml><?xml version="1.0" encoding="utf-8"?>
-<w:glossaryDocument xmlns:wpc="http://schemas.microsoft.com/office/word/2010/wordprocessingCanvas" xmlns:mc="http://schemas.openxmlformats.org/markup-compatibility/2006" xmlns:o="urn:schemas-microsoft-com:office:office" xmlns:r="http://schemas.openxmlformats.org/officeDocument/2006/relationships" xmlns:m="http://schemas.openxmlformats.org/officeDocument/2006/math" xmlns:v="urn:schemas-microsoft-com:vml" xmlns:wp14="http://schemas.microsoft.com/office/word/2010/wordprocessingDrawing" xmlns:wp="http://schemas.openxmlformats.org/drawingml/2006/wordprocessingDrawing" xmlns:w10="urn:schemas-microsoft-com:office:word" xmlns:w="http://schemas.openxmlformats.org/wordprocessingml/2006/main" xmlns:w14="http://schemas.microsoft.com/office/word/2010/wordml" xmlns:wpg="http://schemas.microsoft.com/office/word/2010/wordprocessingGroup" xmlns:wpi="http://schemas.microsoft.com/office/word/2010/wordprocessingInk" xmlns:wne="http://schemas.microsoft.com/office/word/2006/wordml" xmlns:wps="http://schemas.microsoft.com/office/word/2010/wordprocessingShape" mc:Ignorable="w14 wp14">
-  <w:docParts>
-    <w:docPart>
-      <w:docPartPr>
-        <w:name w:val="FF5FA24F293C49DFA5BED31E2029C256"/>
-        <w:category>
-          <w:name w:val="General"/>
-          <w:gallery w:val="placeholder"/>
-        </w:category>
-        <w:types>
-          <w:type w:val="bbPlcHdr"/>
-        </w:types>
-        <w:behaviors>
-          <w:behavior w:val="content"/>
-        </w:behaviors>
-        <w:guid w:val="{A5BD382D-36C8-4237-9591-4E476F0B85A0}"/>
-      </w:docPartPr>
-      <w:docPartBody>
-        <w:p>
-          <w:pPr>
-            <w:pStyle w:val="FF5FA24F293C49DFA5BED31E2029C256"/>
-          </w:pPr>
-          <w:r>
-            <w:rPr>
-              <w:rFonts w:asciiTheme="majorHAnsi" w:hAnsiTheme="majorHAnsi"/>
-              <w:color w:val="FFFFFF" w:themeColor="background1"/>
-              <w:sz w:val="72"/>
-              <w:szCs w:val="72"/>
-            </w:rPr>
-            <w:t>[Type the document title]</w:t>
-          </w:r>
-        </w:p>
-      </w:docPartBody>
-    </w:docPart>
-    <w:docPart>
-      <w:docPartPr>
-        <w:name w:val="C435222F81B54B26A90E8FC12CCE5691"/>
-        <w:category>
-          <w:name w:val="General"/>
-          <w:gallery w:val="placeholder"/>
-        </w:category>
-        <w:types>
-          <w:type w:val="bbPlcHdr"/>
-        </w:types>
-        <w:behaviors>
-          <w:behavior w:val="content"/>
-        </w:behaviors>
-        <w:guid w:val="{440CF307-117F-4301-A959-416901FCB48F}"/>
-      </w:docPartPr>
-      <w:docPartBody>
-        <w:p>
-          <w:pPr>
-            <w:pStyle w:val="C435222F81B54B26A90E8FC12CCE5691"/>
-          </w:pPr>
-          <w:r>
-            <w:rPr>
-              <w:rFonts w:asciiTheme="majorHAnsi" w:hAnsiTheme="majorHAnsi"/>
-              <w:sz w:val="36"/>
-              <w:szCs w:val="36"/>
-            </w:rPr>
-            <w:t>[Type the document subtitle]</w:t>
-          </w:r>
-        </w:p>
-      </w:docPartBody>
-    </w:docPart>
-  </w:docParts>
-</w:glossaryDocument>
+<w:glossaryDocument xmlns:wpc="http://schemas.microsoft.com/office/word/2010/wordprocessingCanvas" xmlns:mc="http://schemas.openxmlformats.org/markup-compatibility/2006" xmlns:o="urn:schemas-microsoft-com:office:office" xmlns:r="http://schemas.openxmlformats.org/officeDocument/2006/relationships" xmlns:m="http://schemas.openxmlformats.org/officeDocument/2006/math" xmlns:v="urn:schemas-microsoft-com:vml" xmlns:wp14="http://schemas.microsoft.com/office/word/2010/wordprocessingDrawing" xmlns:wp="http://schemas.openxmlformats.org/drawingml/2006/wordprocessingDrawing" xmlns:w10="urn:schemas-microsoft-com:office:word" xmlns:w="http://schemas.openxmlformats.org/wordprocessingml/2006/main" xmlns:w14="http://schemas.microsoft.com/office/word/2010/wordml" xmlns:wpg="http://schemas.microsoft.com/office/word/2010/wordprocessingGroup" xmlns:wpi="http://schemas.microsoft.com/office/word/2010/wordprocessingInk" xmlns:wne="http://schemas.microsoft.com/office/word/2006/wordml" xmlns:wps="http://schemas.microsoft.com/office/word/2010/wordprocessingShape" mc:Ignorable="w14 wp14"/>
 </file>
 
 <file path=word/glossary/fontTable.xml><?xml version="1.0" encoding="utf-8"?>
@@ -4345,6 +7319,8 @@
     <w:rsidRoot w:val="005D118A"/>
     <w:rsid w:val="000F2BA5"/>
     <w:rsid w:val="005D118A"/>
+    <w:rsid w:val="00C11400"/>
+    <w:rsid w:val="00F4237C"/>
   </w:rsids>
   <m:mathPr>
     <m:mathFont m:val="Cambria Math"/>
@@ -5091,7 +8067,7 @@
 </file>
 
 <file path=customXml/itemProps1.xml><?xml version="1.0" encoding="utf-8"?>
-<ds:datastoreItem xmlns:ds="http://schemas.openxmlformats.org/officeDocument/2006/customXml" ds:itemID="{215DD8A9-2015-4824-9A69-BB8327383DE8}">
+<ds:datastoreItem xmlns:ds="http://schemas.openxmlformats.org/officeDocument/2006/customXml" ds:itemID="{F9807A24-7E56-4DF3-9050-23C459C4779E}">
   <ds:schemaRefs>
     <ds:schemaRef ds:uri="http://schemas.openxmlformats.org/officeDocument/2006/bibliography"/>
   </ds:schemaRefs>

</xml_diff>